<commit_message>
missing function updated for the tutorial
</commit_message>
<xml_diff>
--- a/How to Use Git Repository.docx
+++ b/How to Use Git Repository.docx
@@ -10,21 +10,7 @@
         <w:rPr>
           <w:rFonts w:ascii="Malgun Gothic" w:eastAsia="Malgun Gothic" w:hAnsi="Malgun Gothic" w:cs="Malgun Gothic"/>
         </w:rPr>
-        <w:t xml:space="preserve">How to Use </w:t>
-      </w:r>
-      <w:proofErr w:type="spellStart"/>
-      <w:r>
-        <w:rPr>
-          <w:rFonts w:ascii="Malgun Gothic" w:eastAsia="Malgun Gothic" w:hAnsi="Malgun Gothic" w:cs="Malgun Gothic"/>
-        </w:rPr>
-        <w:t>Git</w:t>
-      </w:r>
-      <w:proofErr w:type="spellEnd"/>
-      <w:r>
-        <w:rPr>
-          <w:rFonts w:ascii="Malgun Gothic" w:eastAsia="Malgun Gothic" w:hAnsi="Malgun Gothic" w:cs="Malgun Gothic"/>
-        </w:rPr>
-        <w:t xml:space="preserve"> Repository</w:t>
+        <w:t>How to Use Git Repository</w:t>
       </w:r>
     </w:p>
     <w:p>
@@ -121,47 +107,388 @@
       </w:pPr>
       <w:r>
         <w:t>Allow to work as a group</w:t>
+      </w:r>
+    </w:p>
+    <w:p>
+      <w:pPr>
+        <w:pStyle w:val="ListNumber"/>
+        <w:numPr>
+          <w:ilvl w:val="0"/>
+          <w:numId w:val="0"/>
+        </w:numPr>
+        <w:ind w:left="432" w:hanging="432"/>
+      </w:pPr>
+    </w:p>
+    <w:p>
+      <w:pPr>
+        <w:pStyle w:val="ListNumber"/>
+        <w:numPr>
+          <w:ilvl w:val="0"/>
+          <w:numId w:val="0"/>
+        </w:numPr>
+        <w:ind w:left="432" w:hanging="432"/>
+        <w:rPr>
+          <w:color w:val="3F7FD4" w:themeColor="text2" w:themeTint="80"/>
+        </w:rPr>
+      </w:pPr>
+      <w:r>
+        <w:rPr>
+          <w:color w:val="3F7FD4" w:themeColor="text2" w:themeTint="80"/>
+          <w:lang w:eastAsia="ko-KR"/>
+        </w:rPr>
+        <w:t xml:space="preserve">Key </w:t>
+      </w:r>
+      <w:r>
+        <w:rPr>
+          <w:color w:val="3F7FD4" w:themeColor="text2" w:themeTint="80"/>
+        </w:rPr>
+        <w:t>Fuctions</w:t>
+      </w:r>
+    </w:p>
+    <w:p>
+      <w:pPr>
+        <w:pStyle w:val="ListNumber"/>
+        <w:numPr>
+          <w:ilvl w:val="0"/>
+          <w:numId w:val="15"/>
+        </w:numPr>
+        <w:rPr>
+          <w:color w:val="3F7FD4" w:themeColor="text2" w:themeTint="80"/>
+        </w:rPr>
+      </w:pPr>
+      <w:r>
+        <w:rPr>
+          <w:color w:val="3F7FD4" w:themeColor="text2" w:themeTint="80"/>
+        </w:rPr>
+        <w:t>git init</w:t>
+      </w:r>
+    </w:p>
+    <w:p>
+      <w:pPr>
+        <w:pStyle w:val="ListNumber"/>
+        <w:numPr>
+          <w:ilvl w:val="0"/>
+          <w:numId w:val="15"/>
+        </w:numPr>
+        <w:rPr>
+          <w:color w:val="3F7FD4" w:themeColor="text2" w:themeTint="80"/>
+        </w:rPr>
+      </w:pPr>
+      <w:r>
+        <w:rPr>
+          <w:color w:val="3F7FD4" w:themeColor="text2" w:themeTint="80"/>
+        </w:rPr>
+        <w:t>git branch</w:t>
+      </w:r>
+    </w:p>
+    <w:p>
+      <w:pPr>
+        <w:pStyle w:val="ListNumber"/>
+        <w:numPr>
+          <w:ilvl w:val="0"/>
+          <w:numId w:val="16"/>
+        </w:numPr>
+        <w:rPr>
+          <w:color w:val="3F7FD4" w:themeColor="text2" w:themeTint="80"/>
+        </w:rPr>
+      </w:pPr>
+      <w:r>
+        <w:rPr>
+          <w:color w:val="3F7FD4" w:themeColor="text2" w:themeTint="80"/>
+        </w:rPr>
+        <w:t>create new branch : git branch &lt;branch name&gt;</w:t>
+      </w:r>
+    </w:p>
+    <w:p>
+      <w:pPr>
+        <w:pStyle w:val="ListNumber"/>
+        <w:numPr>
+          <w:ilvl w:val="0"/>
+          <w:numId w:val="16"/>
+        </w:numPr>
+        <w:rPr>
+          <w:color w:val="3F7FD4" w:themeColor="text2" w:themeTint="80"/>
+        </w:rPr>
+      </w:pPr>
+      <w:r>
+        <w:rPr>
+          <w:color w:val="3F7FD4" w:themeColor="text2" w:themeTint="80"/>
+        </w:rPr>
+        <w:t>delete branch : git branch –d &lt;branch name&gt; (locally)</w:t>
+      </w:r>
+    </w:p>
+    <w:p>
+      <w:pPr>
+        <w:pStyle w:val="ListNumber"/>
+        <w:numPr>
+          <w:ilvl w:val="0"/>
+          <w:numId w:val="16"/>
+        </w:numPr>
+        <w:rPr>
+          <w:color w:val="3F7FD4" w:themeColor="text2" w:themeTint="80"/>
+        </w:rPr>
+      </w:pPr>
+      <w:r>
+        <w:rPr>
+          <w:color w:val="3F7FD4" w:themeColor="text2" w:themeTint="80"/>
+        </w:rPr>
+        <w:t xml:space="preserve">delete branch : git </w:t>
+      </w:r>
+      <w:r>
+        <w:rPr>
+          <w:color w:val="3F7FD4" w:themeColor="text2" w:themeTint="80"/>
+        </w:rPr>
+        <w:t>push origin –delete &lt;branch name&gt;(remotely)</w:t>
+      </w:r>
+    </w:p>
+    <w:p>
+      <w:pPr>
+        <w:pStyle w:val="ListNumber"/>
+        <w:numPr>
+          <w:ilvl w:val="0"/>
+          <w:numId w:val="15"/>
+        </w:numPr>
+        <w:rPr>
+          <w:color w:val="3F7FD4" w:themeColor="text2" w:themeTint="80"/>
+        </w:rPr>
+      </w:pPr>
+      <w:r>
+        <w:rPr>
+          <w:color w:val="3F7FD4" w:themeColor="text2" w:themeTint="80"/>
+        </w:rPr>
+        <w:t>git checkout</w:t>
+      </w:r>
+    </w:p>
+    <w:p>
+      <w:pPr>
+        <w:pStyle w:val="ListNumber"/>
+        <w:numPr>
+          <w:ilvl w:val="0"/>
+          <w:numId w:val="16"/>
+        </w:numPr>
+        <w:rPr>
+          <w:color w:val="3F7FD4" w:themeColor="text2" w:themeTint="80"/>
+        </w:rPr>
+      </w:pPr>
+      <w:r>
+        <w:rPr>
+          <w:color w:val="3F7FD4" w:themeColor="text2" w:themeTint="80"/>
+        </w:rPr>
+        <w:t>to move between branches</w:t>
+      </w:r>
+    </w:p>
+    <w:p>
+      <w:pPr>
+        <w:pStyle w:val="ListNumber"/>
+        <w:numPr>
+          <w:ilvl w:val="0"/>
+          <w:numId w:val="16"/>
+        </w:numPr>
+        <w:rPr>
+          <w:color w:val="3F7FD4" w:themeColor="text2" w:themeTint="80"/>
+        </w:rPr>
+      </w:pPr>
+      <w:r>
+        <w:rPr>
+          <w:color w:val="3F7FD4" w:themeColor="text2" w:themeTint="80"/>
+        </w:rPr>
+        <w:t>git checkout &lt;target branch&gt;</w:t>
+      </w:r>
+    </w:p>
+    <w:p>
+      <w:pPr>
+        <w:pStyle w:val="ListNumber"/>
+        <w:numPr>
+          <w:ilvl w:val="0"/>
+          <w:numId w:val="15"/>
+        </w:numPr>
+        <w:rPr>
+          <w:color w:val="3F7FD4" w:themeColor="text2" w:themeTint="80"/>
+        </w:rPr>
+      </w:pPr>
+      <w:r>
+        <w:rPr>
+          <w:color w:val="3F7FD4" w:themeColor="text2" w:themeTint="80"/>
+        </w:rPr>
+        <w:t>git merge</w:t>
+      </w:r>
+    </w:p>
+    <w:p>
+      <w:pPr>
+        <w:pStyle w:val="ListNumber"/>
+        <w:numPr>
+          <w:ilvl w:val="0"/>
+          <w:numId w:val="16"/>
+        </w:numPr>
+        <w:rPr>
+          <w:color w:val="3F7FD4" w:themeColor="text2" w:themeTint="80"/>
+        </w:rPr>
+      </w:pPr>
+      <w:r>
+        <w:rPr>
+          <w:color w:val="3F7FD4" w:themeColor="text2" w:themeTint="80"/>
+        </w:rPr>
+        <w:t>always on master branch</w:t>
+      </w:r>
+    </w:p>
+    <w:p>
+      <w:pPr>
+        <w:pStyle w:val="ListNumber"/>
+        <w:numPr>
+          <w:ilvl w:val="0"/>
+          <w:numId w:val="16"/>
+        </w:numPr>
+        <w:rPr>
+          <w:color w:val="3F7FD4" w:themeColor="text2" w:themeTint="80"/>
+        </w:rPr>
+      </w:pPr>
+      <w:r>
+        <w:rPr>
+          <w:color w:val="3F7FD4" w:themeColor="text2" w:themeTint="80"/>
+        </w:rPr>
+        <w:lastRenderedPageBreak/>
+        <w:t>git merge &lt;target branch&gt;</w:t>
+      </w:r>
+    </w:p>
+    <w:p>
+      <w:pPr>
+        <w:pStyle w:val="ListNumber"/>
+        <w:numPr>
+          <w:ilvl w:val="0"/>
+          <w:numId w:val="15"/>
+        </w:numPr>
+        <w:rPr>
+          <w:color w:val="3F7FD4" w:themeColor="text2" w:themeTint="80"/>
+        </w:rPr>
+      </w:pPr>
+      <w:r>
+        <w:rPr>
+          <w:color w:val="3F7FD4" w:themeColor="text2" w:themeTint="80"/>
+        </w:rPr>
+        <w:t>git status</w:t>
+      </w:r>
+    </w:p>
+    <w:p>
+      <w:pPr>
+        <w:pStyle w:val="ListNumber"/>
+        <w:numPr>
+          <w:ilvl w:val="0"/>
+          <w:numId w:val="16"/>
+        </w:numPr>
+        <w:rPr>
+          <w:color w:val="3F7FD4" w:themeColor="text2" w:themeTint="80"/>
+        </w:rPr>
+      </w:pPr>
+      <w:r>
+        <w:rPr>
+          <w:color w:val="3F7FD4" w:themeColor="text2" w:themeTint="80"/>
+        </w:rPr>
+        <w:t>to check out what has been changed</w:t>
+      </w:r>
+    </w:p>
+    <w:p>
+      <w:pPr>
+        <w:pStyle w:val="ListNumber"/>
+        <w:numPr>
+          <w:ilvl w:val="0"/>
+          <w:numId w:val="16"/>
+        </w:numPr>
+        <w:rPr>
+          <w:color w:val="3F7FD4" w:themeColor="text2" w:themeTint="80"/>
+        </w:rPr>
+      </w:pPr>
+      <w:r>
+        <w:rPr>
+          <w:color w:val="3F7FD4" w:themeColor="text2" w:themeTint="80"/>
+        </w:rPr>
+        <w:t>git status</w:t>
+      </w:r>
+    </w:p>
+    <w:p>
+      <w:pPr>
+        <w:pStyle w:val="ListNumber"/>
+        <w:numPr>
+          <w:ilvl w:val="0"/>
+          <w:numId w:val="15"/>
+        </w:numPr>
+        <w:rPr>
+          <w:color w:val="3F7FD4" w:themeColor="text2" w:themeTint="80"/>
+        </w:rPr>
+      </w:pPr>
+      <w:r>
+        <w:rPr>
+          <w:color w:val="3F7FD4" w:themeColor="text2" w:themeTint="80"/>
+        </w:rPr>
+        <w:t>git add</w:t>
+      </w:r>
+    </w:p>
+    <w:p>
+      <w:pPr>
+        <w:pStyle w:val="ListNumber"/>
+        <w:numPr>
+          <w:ilvl w:val="0"/>
+          <w:numId w:val="16"/>
+        </w:numPr>
+        <w:rPr>
+          <w:color w:val="3F7FD4" w:themeColor="text2" w:themeTint="80"/>
+        </w:rPr>
+      </w:pPr>
+      <w:r>
+        <w:rPr>
+          <w:color w:val="3F7FD4" w:themeColor="text2" w:themeTint="80"/>
+        </w:rPr>
+        <w:t>to add the changes locally</w:t>
+      </w:r>
+    </w:p>
+    <w:p>
+      <w:pPr>
+        <w:pStyle w:val="ListNumber"/>
+        <w:numPr>
+          <w:ilvl w:val="0"/>
+          <w:numId w:val="16"/>
+        </w:numPr>
+        <w:rPr>
+          <w:color w:val="3F7FD4" w:themeColor="text2" w:themeTint="80"/>
+        </w:rPr>
+      </w:pPr>
+      <w:r>
+        <w:rPr>
+          <w:color w:val="3F7FD4" w:themeColor="text2" w:themeTint="80"/>
+        </w:rPr>
+        <w:t xml:space="preserve">add all : git add –A or git add </w:t>
+      </w:r>
+      <w:r>
+        <w:rPr>
+          <w:color w:val="3F7FD4" w:themeColor="text2" w:themeTint="80"/>
+        </w:rPr>
+        <w:t>-</w:t>
       </w:r>
       <w:bookmarkStart w:id="0" w:name="_GoBack"/>
       <w:bookmarkEnd w:id="0"/>
-    </w:p>
-    <w:p>
-      <w:pPr>
-        <w:pStyle w:val="ListNumber"/>
-        <w:numPr>
-          <w:ilvl w:val="0"/>
-          <w:numId w:val="0"/>
-        </w:numPr>
-        <w:ind w:left="432" w:hanging="432"/>
-      </w:pPr>
-    </w:p>
-    <w:p>
-      <w:pPr>
-        <w:pStyle w:val="ListNumber"/>
-        <w:numPr>
-          <w:ilvl w:val="0"/>
-          <w:numId w:val="0"/>
-        </w:numPr>
-        <w:ind w:left="432" w:hanging="432"/>
-        <w:rPr>
-          <w:color w:val="3F7FD4" w:themeColor="text2" w:themeTint="80"/>
-        </w:rPr>
-      </w:pPr>
-      <w:r>
-        <w:rPr>
-          <w:color w:val="3F7FD4" w:themeColor="text2" w:themeTint="80"/>
-          <w:lang w:eastAsia="ko-KR"/>
-        </w:rPr>
-        <w:t xml:space="preserve">Key </w:t>
-      </w:r>
-      <w:proofErr w:type="spellStart"/>
-      <w:r>
-        <w:rPr>
-          <w:color w:val="3F7FD4" w:themeColor="text2" w:themeTint="80"/>
-        </w:rPr>
-        <w:t>Fuctions</w:t>
-      </w:r>
-      <w:proofErr w:type="spellEnd"/>
+      <w:r>
+        <w:rPr>
+          <w:color w:val="3F7FD4" w:themeColor="text2" w:themeTint="80"/>
+        </w:rPr>
+        <w:t>–all</w:t>
+      </w:r>
+    </w:p>
+    <w:p>
+      <w:pPr>
+        <w:pStyle w:val="ListNumber"/>
+        <w:numPr>
+          <w:ilvl w:val="0"/>
+          <w:numId w:val="16"/>
+        </w:numPr>
+        <w:rPr>
+          <w:color w:val="3F7FD4" w:themeColor="text2" w:themeTint="80"/>
+        </w:rPr>
+      </w:pPr>
+      <w:r>
+        <w:rPr>
+          <w:color w:val="3F7FD4" w:themeColor="text2" w:themeTint="80"/>
+        </w:rPr>
+        <w:t>add specific files : git add &lt;file name&gt;</w:t>
+      </w:r>
     </w:p>
     <w:p>
       <w:pPr>
@@ -174,28 +501,48 @@
           <w:color w:val="3F7FD4" w:themeColor="text2" w:themeTint="80"/>
         </w:rPr>
       </w:pPr>
-      <w:proofErr w:type="spellStart"/>
-      <w:r>
-        <w:rPr>
-          <w:color w:val="3F7FD4" w:themeColor="text2" w:themeTint="80"/>
-        </w:rPr>
-        <w:t>git</w:t>
-      </w:r>
-      <w:proofErr w:type="spellEnd"/>
-      <w:r>
-        <w:rPr>
-          <w:color w:val="3F7FD4" w:themeColor="text2" w:themeTint="80"/>
-        </w:rPr>
-        <w:t xml:space="preserve"> </w:t>
-      </w:r>
-      <w:proofErr w:type="spellStart"/>
-      <w:r>
-        <w:rPr>
-          <w:color w:val="3F7FD4" w:themeColor="text2" w:themeTint="80"/>
-        </w:rPr>
-        <w:t>init</w:t>
-      </w:r>
-      <w:proofErr w:type="spellEnd"/>
+      <w:r>
+        <w:rPr>
+          <w:color w:val="3F7FD4" w:themeColor="text2" w:themeTint="80"/>
+        </w:rPr>
+        <w:t>git commit</w:t>
+      </w:r>
+    </w:p>
+    <w:p>
+      <w:pPr>
+        <w:pStyle w:val="ListNumber"/>
+        <w:numPr>
+          <w:ilvl w:val="0"/>
+          <w:numId w:val="16"/>
+        </w:numPr>
+        <w:rPr>
+          <w:color w:val="3F7FD4" w:themeColor="text2" w:themeTint="80"/>
+        </w:rPr>
+      </w:pPr>
+      <w:r>
+        <w:rPr>
+          <w:color w:val="3F7FD4" w:themeColor="text2" w:themeTint="80"/>
+        </w:rPr>
+        <w:t>committing the added files (leaving messages)</w:t>
+      </w:r>
+    </w:p>
+    <w:p>
+      <w:pPr>
+        <w:pStyle w:val="ListNumber"/>
+        <w:numPr>
+          <w:ilvl w:val="0"/>
+          <w:numId w:val="16"/>
+        </w:numPr>
+        <w:rPr>
+          <w:color w:val="3F7FD4" w:themeColor="text2" w:themeTint="80"/>
+        </w:rPr>
+      </w:pPr>
+      <w:r>
+        <w:rPr>
+          <w:color w:val="3F7FD4" w:themeColor="text2" w:themeTint="80"/>
+        </w:rPr>
+        <w:t>git commit –m “message”</w:t>
+      </w:r>
     </w:p>
     <w:p>
       <w:pPr>
@@ -208,19 +555,11 @@
           <w:color w:val="3F7FD4" w:themeColor="text2" w:themeTint="80"/>
         </w:rPr>
       </w:pPr>
-      <w:proofErr w:type="spellStart"/>
-      <w:r>
-        <w:rPr>
-          <w:color w:val="3F7FD4" w:themeColor="text2" w:themeTint="80"/>
-        </w:rPr>
-        <w:t>git</w:t>
-      </w:r>
-      <w:proofErr w:type="spellEnd"/>
-      <w:r>
-        <w:rPr>
-          <w:color w:val="3F7FD4" w:themeColor="text2" w:themeTint="80"/>
-        </w:rPr>
-        <w:t xml:space="preserve"> branch</w:t>
+      <w:r>
+        <w:rPr>
+          <w:color w:val="3F7FD4" w:themeColor="text2" w:themeTint="80"/>
+        </w:rPr>
+        <w:t>git push</w:t>
       </w:r>
     </w:p>
     <w:p>
@@ -238,35 +577,7 @@
         <w:rPr>
           <w:color w:val="3F7FD4" w:themeColor="text2" w:themeTint="80"/>
         </w:rPr>
-        <w:t xml:space="preserve">create new </w:t>
-      </w:r>
-      <w:proofErr w:type="gramStart"/>
-      <w:r>
-        <w:rPr>
-          <w:color w:val="3F7FD4" w:themeColor="text2" w:themeTint="80"/>
-        </w:rPr>
-        <w:t>branch :</w:t>
-      </w:r>
-      <w:proofErr w:type="gramEnd"/>
-      <w:r>
-        <w:rPr>
-          <w:color w:val="3F7FD4" w:themeColor="text2" w:themeTint="80"/>
-        </w:rPr>
-        <w:t xml:space="preserve"> </w:t>
-      </w:r>
-      <w:proofErr w:type="spellStart"/>
-      <w:r>
-        <w:rPr>
-          <w:color w:val="3F7FD4" w:themeColor="text2" w:themeTint="80"/>
-        </w:rPr>
-        <w:t>git</w:t>
-      </w:r>
-      <w:proofErr w:type="spellEnd"/>
-      <w:r>
-        <w:rPr>
-          <w:color w:val="3F7FD4" w:themeColor="text2" w:themeTint="80"/>
-        </w:rPr>
-        <w:t xml:space="preserve"> branch &lt;branch name&gt;</w:t>
+        <w:t xml:space="preserve">to make a changes remotely </w:t>
       </w:r>
     </w:p>
     <w:p>
@@ -284,35 +595,25 @@
         <w:rPr>
           <w:color w:val="3F7FD4" w:themeColor="text2" w:themeTint="80"/>
         </w:rPr>
-        <w:t xml:space="preserve">delete </w:t>
-      </w:r>
-      <w:proofErr w:type="gramStart"/>
-      <w:r>
-        <w:rPr>
-          <w:color w:val="3F7FD4" w:themeColor="text2" w:themeTint="80"/>
-        </w:rPr>
-        <w:t>branch :</w:t>
-      </w:r>
-      <w:proofErr w:type="gramEnd"/>
-      <w:r>
-        <w:rPr>
-          <w:color w:val="3F7FD4" w:themeColor="text2" w:themeTint="80"/>
-        </w:rPr>
-        <w:t xml:space="preserve"> </w:t>
-      </w:r>
-      <w:proofErr w:type="spellStart"/>
-      <w:r>
-        <w:rPr>
-          <w:color w:val="3F7FD4" w:themeColor="text2" w:themeTint="80"/>
-        </w:rPr>
-        <w:t>git</w:t>
-      </w:r>
-      <w:proofErr w:type="spellEnd"/>
-      <w:r>
-        <w:rPr>
-          <w:color w:val="3F7FD4" w:themeColor="text2" w:themeTint="80"/>
-        </w:rPr>
-        <w:t xml:space="preserve"> branch –d &lt;branch name&gt; (locally)</w:t>
+        <w:t>git push origin &lt;branch name&gt; (caution)</w:t>
+      </w:r>
+    </w:p>
+    <w:p>
+      <w:pPr>
+        <w:pStyle w:val="ListNumber"/>
+        <w:numPr>
+          <w:ilvl w:val="0"/>
+          <w:numId w:val="15"/>
+        </w:numPr>
+        <w:rPr>
+          <w:color w:val="3F7FD4" w:themeColor="text2" w:themeTint="80"/>
+        </w:rPr>
+      </w:pPr>
+      <w:r>
+        <w:rPr>
+          <w:color w:val="3F7FD4" w:themeColor="text2" w:themeTint="80"/>
+        </w:rPr>
+        <w:t>git clone</w:t>
       </w:r>
     </w:p>
     <w:p>
@@ -330,67 +631,7 @@
         <w:rPr>
           <w:color w:val="3F7FD4" w:themeColor="text2" w:themeTint="80"/>
         </w:rPr>
-        <w:t xml:space="preserve">delete </w:t>
-      </w:r>
-      <w:proofErr w:type="gramStart"/>
-      <w:r>
-        <w:rPr>
-          <w:color w:val="3F7FD4" w:themeColor="text2" w:themeTint="80"/>
-        </w:rPr>
-        <w:t>branch :</w:t>
-      </w:r>
-      <w:proofErr w:type="gramEnd"/>
-      <w:r>
-        <w:rPr>
-          <w:color w:val="3F7FD4" w:themeColor="text2" w:themeTint="80"/>
-        </w:rPr>
-        <w:t xml:space="preserve"> </w:t>
-      </w:r>
-      <w:proofErr w:type="spellStart"/>
-      <w:r>
-        <w:rPr>
-          <w:color w:val="3F7FD4" w:themeColor="text2" w:themeTint="80"/>
-        </w:rPr>
-        <w:t>git</w:t>
-      </w:r>
-      <w:proofErr w:type="spellEnd"/>
-      <w:r>
-        <w:rPr>
-          <w:color w:val="3F7FD4" w:themeColor="text2" w:themeTint="80"/>
-        </w:rPr>
-        <w:t xml:space="preserve"> </w:t>
-      </w:r>
-      <w:r>
-        <w:rPr>
-          <w:color w:val="3F7FD4" w:themeColor="text2" w:themeTint="80"/>
-        </w:rPr>
-        <w:t>push origin –delete &lt;branch name&gt;(remotely)</w:t>
-      </w:r>
-    </w:p>
-    <w:p>
-      <w:pPr>
-        <w:pStyle w:val="ListNumber"/>
-        <w:numPr>
-          <w:ilvl w:val="0"/>
-          <w:numId w:val="15"/>
-        </w:numPr>
-        <w:rPr>
-          <w:color w:val="3F7FD4" w:themeColor="text2" w:themeTint="80"/>
-        </w:rPr>
-      </w:pPr>
-      <w:proofErr w:type="spellStart"/>
-      <w:r>
-        <w:rPr>
-          <w:color w:val="3F7FD4" w:themeColor="text2" w:themeTint="80"/>
-        </w:rPr>
-        <w:t>git</w:t>
-      </w:r>
-      <w:proofErr w:type="spellEnd"/>
-      <w:r>
-        <w:rPr>
-          <w:color w:val="3F7FD4" w:themeColor="text2" w:themeTint="80"/>
-        </w:rPr>
-        <w:t xml:space="preserve"> checkout</w:t>
+        <w:t>To download the repository from the github</w:t>
       </w:r>
     </w:p>
     <w:p>
@@ -408,464 +649,7 @@
         <w:rPr>
           <w:color w:val="3F7FD4" w:themeColor="text2" w:themeTint="80"/>
         </w:rPr>
-        <w:t>to move between branches</w:t>
-      </w:r>
-    </w:p>
-    <w:p>
-      <w:pPr>
-        <w:pStyle w:val="ListNumber"/>
-        <w:numPr>
-          <w:ilvl w:val="0"/>
-          <w:numId w:val="16"/>
-        </w:numPr>
-        <w:rPr>
-          <w:color w:val="3F7FD4" w:themeColor="text2" w:themeTint="80"/>
-        </w:rPr>
-      </w:pPr>
-      <w:proofErr w:type="spellStart"/>
-      <w:r>
-        <w:rPr>
-          <w:color w:val="3F7FD4" w:themeColor="text2" w:themeTint="80"/>
-        </w:rPr>
-        <w:t>git</w:t>
-      </w:r>
-      <w:proofErr w:type="spellEnd"/>
-      <w:r>
-        <w:rPr>
-          <w:color w:val="3F7FD4" w:themeColor="text2" w:themeTint="80"/>
-        </w:rPr>
-        <w:t xml:space="preserve"> checkout &lt;target branch&gt;</w:t>
-      </w:r>
-    </w:p>
-    <w:p>
-      <w:pPr>
-        <w:pStyle w:val="ListNumber"/>
-        <w:numPr>
-          <w:ilvl w:val="0"/>
-          <w:numId w:val="15"/>
-        </w:numPr>
-        <w:rPr>
-          <w:color w:val="3F7FD4" w:themeColor="text2" w:themeTint="80"/>
-        </w:rPr>
-      </w:pPr>
-      <w:proofErr w:type="spellStart"/>
-      <w:r>
-        <w:rPr>
-          <w:color w:val="3F7FD4" w:themeColor="text2" w:themeTint="80"/>
-        </w:rPr>
-        <w:t>git</w:t>
-      </w:r>
-      <w:proofErr w:type="spellEnd"/>
-      <w:r>
-        <w:rPr>
-          <w:color w:val="3F7FD4" w:themeColor="text2" w:themeTint="80"/>
-        </w:rPr>
-        <w:t xml:space="preserve"> merge</w:t>
-      </w:r>
-    </w:p>
-    <w:p>
-      <w:pPr>
-        <w:pStyle w:val="ListNumber"/>
-        <w:numPr>
-          <w:ilvl w:val="0"/>
-          <w:numId w:val="16"/>
-        </w:numPr>
-        <w:rPr>
-          <w:color w:val="3F7FD4" w:themeColor="text2" w:themeTint="80"/>
-        </w:rPr>
-      </w:pPr>
-      <w:r>
-        <w:rPr>
-          <w:color w:val="3F7FD4" w:themeColor="text2" w:themeTint="80"/>
-        </w:rPr>
-        <w:t>always on master branch</w:t>
-      </w:r>
-    </w:p>
-    <w:p>
-      <w:pPr>
-        <w:pStyle w:val="ListNumber"/>
-        <w:numPr>
-          <w:ilvl w:val="0"/>
-          <w:numId w:val="16"/>
-        </w:numPr>
-        <w:rPr>
-          <w:color w:val="3F7FD4" w:themeColor="text2" w:themeTint="80"/>
-        </w:rPr>
-      </w:pPr>
-      <w:proofErr w:type="spellStart"/>
-      <w:r>
-        <w:rPr>
-          <w:color w:val="3F7FD4" w:themeColor="text2" w:themeTint="80"/>
-        </w:rPr>
-        <w:lastRenderedPageBreak/>
-        <w:t>git</w:t>
-      </w:r>
-      <w:proofErr w:type="spellEnd"/>
-      <w:r>
-        <w:rPr>
-          <w:color w:val="3F7FD4" w:themeColor="text2" w:themeTint="80"/>
-        </w:rPr>
-        <w:t xml:space="preserve"> merge &lt;target branch&gt;</w:t>
-      </w:r>
-    </w:p>
-    <w:p>
-      <w:pPr>
-        <w:pStyle w:val="ListNumber"/>
-        <w:numPr>
-          <w:ilvl w:val="0"/>
-          <w:numId w:val="15"/>
-        </w:numPr>
-        <w:rPr>
-          <w:color w:val="3F7FD4" w:themeColor="text2" w:themeTint="80"/>
-        </w:rPr>
-      </w:pPr>
-      <w:proofErr w:type="spellStart"/>
-      <w:r>
-        <w:rPr>
-          <w:color w:val="3F7FD4" w:themeColor="text2" w:themeTint="80"/>
-        </w:rPr>
-        <w:t>git</w:t>
-      </w:r>
-      <w:proofErr w:type="spellEnd"/>
-      <w:r>
-        <w:rPr>
-          <w:color w:val="3F7FD4" w:themeColor="text2" w:themeTint="80"/>
-        </w:rPr>
-        <w:t xml:space="preserve"> status</w:t>
-      </w:r>
-    </w:p>
-    <w:p>
-      <w:pPr>
-        <w:pStyle w:val="ListNumber"/>
-        <w:numPr>
-          <w:ilvl w:val="0"/>
-          <w:numId w:val="16"/>
-        </w:numPr>
-        <w:rPr>
-          <w:color w:val="3F7FD4" w:themeColor="text2" w:themeTint="80"/>
-        </w:rPr>
-      </w:pPr>
-      <w:r>
-        <w:rPr>
-          <w:color w:val="3F7FD4" w:themeColor="text2" w:themeTint="80"/>
-        </w:rPr>
-        <w:t>to check out what has been changed</w:t>
-      </w:r>
-    </w:p>
-    <w:p>
-      <w:pPr>
-        <w:pStyle w:val="ListNumber"/>
-        <w:numPr>
-          <w:ilvl w:val="0"/>
-          <w:numId w:val="16"/>
-        </w:numPr>
-        <w:rPr>
-          <w:color w:val="3F7FD4" w:themeColor="text2" w:themeTint="80"/>
-        </w:rPr>
-      </w:pPr>
-      <w:proofErr w:type="spellStart"/>
-      <w:r>
-        <w:rPr>
-          <w:color w:val="3F7FD4" w:themeColor="text2" w:themeTint="80"/>
-        </w:rPr>
-        <w:t>git</w:t>
-      </w:r>
-      <w:proofErr w:type="spellEnd"/>
-      <w:r>
-        <w:rPr>
-          <w:color w:val="3F7FD4" w:themeColor="text2" w:themeTint="80"/>
-        </w:rPr>
-        <w:t xml:space="preserve"> status</w:t>
-      </w:r>
-    </w:p>
-    <w:p>
-      <w:pPr>
-        <w:pStyle w:val="ListNumber"/>
-        <w:numPr>
-          <w:ilvl w:val="0"/>
-          <w:numId w:val="15"/>
-        </w:numPr>
-        <w:rPr>
-          <w:color w:val="3F7FD4" w:themeColor="text2" w:themeTint="80"/>
-        </w:rPr>
-      </w:pPr>
-      <w:proofErr w:type="spellStart"/>
-      <w:r>
-        <w:rPr>
-          <w:color w:val="3F7FD4" w:themeColor="text2" w:themeTint="80"/>
-        </w:rPr>
-        <w:t>git</w:t>
-      </w:r>
-      <w:proofErr w:type="spellEnd"/>
-      <w:r>
-        <w:rPr>
-          <w:color w:val="3F7FD4" w:themeColor="text2" w:themeTint="80"/>
-        </w:rPr>
-        <w:t xml:space="preserve"> add</w:t>
-      </w:r>
-    </w:p>
-    <w:p>
-      <w:pPr>
-        <w:pStyle w:val="ListNumber"/>
-        <w:numPr>
-          <w:ilvl w:val="0"/>
-          <w:numId w:val="16"/>
-        </w:numPr>
-        <w:rPr>
-          <w:color w:val="3F7FD4" w:themeColor="text2" w:themeTint="80"/>
-        </w:rPr>
-      </w:pPr>
-      <w:r>
-        <w:rPr>
-          <w:color w:val="3F7FD4" w:themeColor="text2" w:themeTint="80"/>
-        </w:rPr>
-        <w:t>to add the changes locally</w:t>
-      </w:r>
-    </w:p>
-    <w:p>
-      <w:pPr>
-        <w:pStyle w:val="ListNumber"/>
-        <w:numPr>
-          <w:ilvl w:val="0"/>
-          <w:numId w:val="16"/>
-        </w:numPr>
-        <w:rPr>
-          <w:color w:val="3F7FD4" w:themeColor="text2" w:themeTint="80"/>
-        </w:rPr>
-      </w:pPr>
-      <w:r>
-        <w:rPr>
-          <w:color w:val="3F7FD4" w:themeColor="text2" w:themeTint="80"/>
-        </w:rPr>
-        <w:t xml:space="preserve">add </w:t>
-      </w:r>
-      <w:proofErr w:type="gramStart"/>
-      <w:r>
-        <w:rPr>
-          <w:color w:val="3F7FD4" w:themeColor="text2" w:themeTint="80"/>
-        </w:rPr>
-        <w:t>all :</w:t>
-      </w:r>
-      <w:proofErr w:type="gramEnd"/>
-      <w:r>
-        <w:rPr>
-          <w:color w:val="3F7FD4" w:themeColor="text2" w:themeTint="80"/>
-        </w:rPr>
-        <w:t xml:space="preserve"> </w:t>
-      </w:r>
-      <w:proofErr w:type="spellStart"/>
-      <w:r>
-        <w:rPr>
-          <w:color w:val="3F7FD4" w:themeColor="text2" w:themeTint="80"/>
-        </w:rPr>
-        <w:t>git</w:t>
-      </w:r>
-      <w:proofErr w:type="spellEnd"/>
-      <w:r>
-        <w:rPr>
-          <w:color w:val="3F7FD4" w:themeColor="text2" w:themeTint="80"/>
-        </w:rPr>
-        <w:t xml:space="preserve"> add –A or </w:t>
-      </w:r>
-      <w:proofErr w:type="spellStart"/>
-      <w:r>
-        <w:rPr>
-          <w:color w:val="3F7FD4" w:themeColor="text2" w:themeTint="80"/>
-        </w:rPr>
-        <w:t>git</w:t>
-      </w:r>
-      <w:proofErr w:type="spellEnd"/>
-      <w:r>
-        <w:rPr>
-          <w:color w:val="3F7FD4" w:themeColor="text2" w:themeTint="80"/>
-        </w:rPr>
-        <w:t xml:space="preserve"> add –all</w:t>
-      </w:r>
-    </w:p>
-    <w:p>
-      <w:pPr>
-        <w:pStyle w:val="ListNumber"/>
-        <w:numPr>
-          <w:ilvl w:val="0"/>
-          <w:numId w:val="16"/>
-        </w:numPr>
-        <w:rPr>
-          <w:color w:val="3F7FD4" w:themeColor="text2" w:themeTint="80"/>
-        </w:rPr>
-      </w:pPr>
-      <w:r>
-        <w:rPr>
-          <w:color w:val="3F7FD4" w:themeColor="text2" w:themeTint="80"/>
-        </w:rPr>
-        <w:t xml:space="preserve">add specific </w:t>
-      </w:r>
-      <w:proofErr w:type="gramStart"/>
-      <w:r>
-        <w:rPr>
-          <w:color w:val="3F7FD4" w:themeColor="text2" w:themeTint="80"/>
-        </w:rPr>
-        <w:t>files :</w:t>
-      </w:r>
-      <w:proofErr w:type="gramEnd"/>
-      <w:r>
-        <w:rPr>
-          <w:color w:val="3F7FD4" w:themeColor="text2" w:themeTint="80"/>
-        </w:rPr>
-        <w:t xml:space="preserve"> </w:t>
-      </w:r>
-      <w:proofErr w:type="spellStart"/>
-      <w:r>
-        <w:rPr>
-          <w:color w:val="3F7FD4" w:themeColor="text2" w:themeTint="80"/>
-        </w:rPr>
-        <w:t>git</w:t>
-      </w:r>
-      <w:proofErr w:type="spellEnd"/>
-      <w:r>
-        <w:rPr>
-          <w:color w:val="3F7FD4" w:themeColor="text2" w:themeTint="80"/>
-        </w:rPr>
-        <w:t xml:space="preserve"> add &lt;file name&gt;</w:t>
-      </w:r>
-    </w:p>
-    <w:p>
-      <w:pPr>
-        <w:pStyle w:val="ListNumber"/>
-        <w:numPr>
-          <w:ilvl w:val="0"/>
-          <w:numId w:val="15"/>
-        </w:numPr>
-        <w:rPr>
-          <w:color w:val="3F7FD4" w:themeColor="text2" w:themeTint="80"/>
-        </w:rPr>
-      </w:pPr>
-      <w:proofErr w:type="spellStart"/>
-      <w:r>
-        <w:rPr>
-          <w:color w:val="3F7FD4" w:themeColor="text2" w:themeTint="80"/>
-        </w:rPr>
-        <w:t>git</w:t>
-      </w:r>
-      <w:proofErr w:type="spellEnd"/>
-      <w:r>
-        <w:rPr>
-          <w:color w:val="3F7FD4" w:themeColor="text2" w:themeTint="80"/>
-        </w:rPr>
-        <w:t xml:space="preserve"> commit</w:t>
-      </w:r>
-    </w:p>
-    <w:p>
-      <w:pPr>
-        <w:pStyle w:val="ListNumber"/>
-        <w:numPr>
-          <w:ilvl w:val="0"/>
-          <w:numId w:val="16"/>
-        </w:numPr>
-        <w:rPr>
-          <w:color w:val="3F7FD4" w:themeColor="text2" w:themeTint="80"/>
-        </w:rPr>
-      </w:pPr>
-      <w:r>
-        <w:rPr>
-          <w:color w:val="3F7FD4" w:themeColor="text2" w:themeTint="80"/>
-        </w:rPr>
-        <w:t>committing the added files (leaving messages)</w:t>
-      </w:r>
-    </w:p>
-    <w:p>
-      <w:pPr>
-        <w:pStyle w:val="ListNumber"/>
-        <w:numPr>
-          <w:ilvl w:val="0"/>
-          <w:numId w:val="16"/>
-        </w:numPr>
-        <w:rPr>
-          <w:color w:val="3F7FD4" w:themeColor="text2" w:themeTint="80"/>
-        </w:rPr>
-      </w:pPr>
-      <w:proofErr w:type="spellStart"/>
-      <w:r>
-        <w:rPr>
-          <w:color w:val="3F7FD4" w:themeColor="text2" w:themeTint="80"/>
-        </w:rPr>
-        <w:t>git</w:t>
-      </w:r>
-      <w:proofErr w:type="spellEnd"/>
-      <w:r>
-        <w:rPr>
-          <w:color w:val="3F7FD4" w:themeColor="text2" w:themeTint="80"/>
-        </w:rPr>
-        <w:t xml:space="preserve"> commit –m “message”</w:t>
-      </w:r>
-    </w:p>
-    <w:p>
-      <w:pPr>
-        <w:pStyle w:val="ListNumber"/>
-        <w:numPr>
-          <w:ilvl w:val="0"/>
-          <w:numId w:val="15"/>
-        </w:numPr>
-        <w:rPr>
-          <w:color w:val="3F7FD4" w:themeColor="text2" w:themeTint="80"/>
-        </w:rPr>
-      </w:pPr>
-      <w:proofErr w:type="spellStart"/>
-      <w:r>
-        <w:rPr>
-          <w:color w:val="3F7FD4" w:themeColor="text2" w:themeTint="80"/>
-        </w:rPr>
-        <w:t>git</w:t>
-      </w:r>
-      <w:proofErr w:type="spellEnd"/>
-      <w:r>
-        <w:rPr>
-          <w:color w:val="3F7FD4" w:themeColor="text2" w:themeTint="80"/>
-        </w:rPr>
-        <w:t xml:space="preserve"> push</w:t>
-      </w:r>
-    </w:p>
-    <w:p>
-      <w:pPr>
-        <w:pStyle w:val="ListNumber"/>
-        <w:numPr>
-          <w:ilvl w:val="0"/>
-          <w:numId w:val="16"/>
-        </w:numPr>
-        <w:rPr>
-          <w:color w:val="3F7FD4" w:themeColor="text2" w:themeTint="80"/>
-        </w:rPr>
-      </w:pPr>
-      <w:r>
-        <w:rPr>
-          <w:color w:val="3F7FD4" w:themeColor="text2" w:themeTint="80"/>
-        </w:rPr>
-        <w:t xml:space="preserve">to make a changes remotely </w:t>
-      </w:r>
-    </w:p>
-    <w:p>
-      <w:pPr>
-        <w:pStyle w:val="ListNumber"/>
-        <w:numPr>
-          <w:ilvl w:val="0"/>
-          <w:numId w:val="16"/>
-        </w:numPr>
-        <w:rPr>
-          <w:color w:val="3F7FD4" w:themeColor="text2" w:themeTint="80"/>
-        </w:rPr>
-      </w:pPr>
-      <w:proofErr w:type="spellStart"/>
-      <w:r>
-        <w:rPr>
-          <w:color w:val="3F7FD4" w:themeColor="text2" w:themeTint="80"/>
-        </w:rPr>
-        <w:t>git</w:t>
-      </w:r>
-      <w:proofErr w:type="spellEnd"/>
-      <w:r>
-        <w:rPr>
-          <w:color w:val="3F7FD4" w:themeColor="text2" w:themeTint="80"/>
-        </w:rPr>
-        <w:t xml:space="preserve"> push origin &lt;branch name&gt; (caution)</w:t>
+        <w:t>git clone &lt;url&gt;</w:t>
       </w:r>
     </w:p>
     <w:p>
@@ -3003,689 +2787,6 @@
 </w:styles>
 </file>
 
-<file path=word/glossary/document.xml><?xml version="1.0" encoding="utf-8"?>
-<w:glossaryDocument xmlns:wpc="http://schemas.microsoft.com/office/word/2010/wordprocessingCanvas" xmlns:mo="http://schemas.microsoft.com/office/mac/office/2008/main" xmlns:mc="http://schemas.openxmlformats.org/markup-compatibility/2006" xmlns:mv="urn:schemas-microsoft-com:mac:vml" xmlns:o="urn:schemas-microsoft-com:office:office" xmlns:r="http://schemas.openxmlformats.org/officeDocument/2006/relationships" xmlns:m="http://schemas.openxmlformats.org/officeDocument/2006/math" xmlns:v="urn:schemas-microsoft-com:vml" xmlns:wp14="http://schemas.microsoft.com/office/word/2010/wordprocessingDrawing" xmlns:wp="http://schemas.openxmlformats.org/drawingml/2006/wordprocessingDrawing" xmlns:w10="urn:schemas-microsoft-com:office:word" xmlns:w="http://schemas.openxmlformats.org/wordprocessingml/2006/main" xmlns:w14="http://schemas.microsoft.com/office/word/2010/wordml" xmlns:w15="http://schemas.microsoft.com/office/word/2012/wordml" xmlns:wpg="http://schemas.microsoft.com/office/word/2010/wordprocessingGroup" xmlns:wpi="http://schemas.microsoft.com/office/word/2010/wordprocessingInk" xmlns:wne="http://schemas.microsoft.com/office/word/2006/wordml" xmlns:wps="http://schemas.microsoft.com/office/word/2010/wordprocessingShape" mc:Ignorable="w14 w15 wp14"/>
-</file>
-
-<file path=word/glossary/fontTable.xml><?xml version="1.0" encoding="utf-8"?>
-<w:fonts xmlns:mc="http://schemas.openxmlformats.org/markup-compatibility/2006" xmlns:r="http://schemas.openxmlformats.org/officeDocument/2006/relationships" xmlns:w="http://schemas.openxmlformats.org/wordprocessingml/2006/main" xmlns:w14="http://schemas.microsoft.com/office/word/2010/wordml" xmlns:w15="http://schemas.microsoft.com/office/word/2012/wordml" mc:Ignorable="w14 w15">
-  <w:font w:name="Symbol">
-    <w:panose1 w:val="00000000000000000000"/>
-    <w:charset w:val="02"/>
-    <w:family w:val="auto"/>
-    <w:pitch w:val="variable"/>
-    <w:sig w:usb0="00000000" w:usb1="10000000" w:usb2="00000000" w:usb3="00000000" w:csb0="80000000" w:csb1="00000000"/>
-  </w:font>
-  <w:font w:name="Times New Roman">
-    <w:panose1 w:val="02020603050405020304"/>
-    <w:charset w:val="00"/>
-    <w:family w:val="auto"/>
-    <w:pitch w:val="variable"/>
-    <w:sig w:usb0="E0002AEF" w:usb1="C0007841" w:usb2="00000009" w:usb3="00000000" w:csb0="000001FF" w:csb1="00000000"/>
-  </w:font>
-  <w:font w:name="Century Gothic">
-    <w:panose1 w:val="020B0502020202020204"/>
-    <w:charset w:val="00"/>
-    <w:family w:val="auto"/>
-    <w:pitch w:val="variable"/>
-    <w:sig w:usb0="00000287" w:usb1="00000000" w:usb2="00000000" w:usb3="00000000" w:csb0="0000009F" w:csb1="00000000"/>
-  </w:font>
-  <w:font w:name="바탕">
-    <w:charset w:val="81"/>
-    <w:family w:val="auto"/>
-    <w:pitch w:val="variable"/>
-    <w:sig w:usb0="B00002AF" w:usb1="69D77CFB" w:usb2="00000030" w:usb3="00000000" w:csb0="0008009F" w:csb1="00000000"/>
-  </w:font>
-  <w:font w:name="Courier New">
-    <w:panose1 w:val="02070309020205020404"/>
-    <w:charset w:val="00"/>
-    <w:family w:val="auto"/>
-    <w:pitch w:val="variable"/>
-    <w:sig w:usb0="E0002AFF" w:usb1="C0007843" w:usb2="00000009" w:usb3="00000000" w:csb0="000001FF" w:csb1="00000000"/>
-  </w:font>
-  <w:font w:name="Wingdings">
-    <w:panose1 w:val="05000000000000000000"/>
-    <w:charset w:val="02"/>
-    <w:family w:val="auto"/>
-    <w:pitch w:val="variable"/>
-    <w:sig w:usb0="00000000" w:usb1="10000000" w:usb2="00000000" w:usb3="00000000" w:csb0="80000000" w:csb1="00000000"/>
-  </w:font>
-  <w:font w:name="Malgun Gothic">
-    <w:panose1 w:val="020B0503020000020004"/>
-    <w:charset w:val="81"/>
-    <w:family w:val="auto"/>
-    <w:pitch w:val="variable"/>
-    <w:sig w:usb0="9000002F" w:usb1="29D77CFB" w:usb2="00000012" w:usb3="00000000" w:csb0="00080001" w:csb1="00000000"/>
-  </w:font>
-  <w:font w:name="Arial">
-    <w:panose1 w:val="020B0604020202020204"/>
-    <w:charset w:val="00"/>
-    <w:family w:val="auto"/>
-    <w:pitch w:val="variable"/>
-    <w:sig w:usb0="E0002AFF" w:usb1="C0007843" w:usb2="00000009" w:usb3="00000000" w:csb0="000001FF" w:csb1="00000000"/>
-  </w:font>
-  <w:font w:name="Calibri">
-    <w:panose1 w:val="020F0502020204030204"/>
-    <w:charset w:val="00"/>
-    <w:family w:val="auto"/>
-    <w:pitch w:val="variable"/>
-    <w:sig w:usb0="E00002FF" w:usb1="4000ACFF" w:usb2="00000001" w:usb3="00000000" w:csb0="0000019F" w:csb1="00000000"/>
-  </w:font>
-  <w:font w:name="Calibri Light">
-    <w:panose1 w:val="020F0302020204030204"/>
-    <w:charset w:val="00"/>
-    <w:family w:val="auto"/>
-    <w:pitch w:val="variable"/>
-    <w:sig w:usb0="A00002EF" w:usb1="4000207B" w:usb2="00000000" w:usb3="00000000" w:csb0="0000019F" w:csb1="00000000"/>
-  </w:font>
-</w:fonts>
-</file>
-
-<file path=word/glossary/numbering.xml><?xml version="1.0" encoding="utf-8"?>
-<w:numbering xmlns:wpc="http://schemas.microsoft.com/office/word/2010/wordprocessingCanvas" xmlns:mo="http://schemas.microsoft.com/office/mac/office/2008/main" xmlns:mc="http://schemas.openxmlformats.org/markup-compatibility/2006" xmlns:mv="urn:schemas-microsoft-com:mac:vml" xmlns:o="urn:schemas-microsoft-com:office:office" xmlns:r="http://schemas.openxmlformats.org/officeDocument/2006/relationships" xmlns:m="http://schemas.openxmlformats.org/officeDocument/2006/math" xmlns:v="urn:schemas-microsoft-com:vml" xmlns:wp14="http://schemas.microsoft.com/office/word/2010/wordprocessingDrawing" xmlns:wp="http://schemas.openxmlformats.org/drawingml/2006/wordprocessingDrawing" xmlns:w10="urn:schemas-microsoft-com:office:word" xmlns:w="http://schemas.openxmlformats.org/wordprocessingml/2006/main" xmlns:w14="http://schemas.microsoft.com/office/word/2010/wordml" xmlns:w15="http://schemas.microsoft.com/office/word/2012/wordml" xmlns:wpg="http://schemas.microsoft.com/office/word/2010/wordprocessingGroup" xmlns:wpi="http://schemas.microsoft.com/office/word/2010/wordprocessingInk" xmlns:wne="http://schemas.microsoft.com/office/word/2006/wordml" xmlns:wps="http://schemas.microsoft.com/office/word/2010/wordprocessingShape" mc:Ignorable="w14 w15 wp14">
-  <w:abstractNum w:abstractNumId="0">
-    <w:nsid w:val="4B1B1C5A"/>
-    <w:multiLevelType w:val="hybridMultilevel"/>
-    <w:tmpl w:val="A3127486"/>
-    <w:lvl w:ilvl="0" w:tplc="A96E589A">
-      <w:start w:val="1"/>
-      <w:numFmt w:val="decimal"/>
-      <w:pStyle w:val="ListNumber"/>
-      <w:lvlText w:val="%1."/>
-      <w:lvlJc w:val="left"/>
-      <w:pPr>
-        <w:tabs>
-          <w:tab w:val="num" w:pos="432"/>
-        </w:tabs>
-        <w:ind w:left="432" w:hanging="432"/>
-      </w:pPr>
-      <w:rPr>
-        <w:rFonts w:hint="default"/>
-        <w:b/>
-        <w:i w:val="0"/>
-        <w:color w:val="5B9BD5" w:themeColor="accent1"/>
-      </w:rPr>
-    </w:lvl>
-    <w:lvl w:ilvl="1" w:tplc="04090019">
-      <w:start w:val="1"/>
-      <w:numFmt w:val="lowerLetter"/>
-      <w:lvlText w:val="%2."/>
-      <w:lvlJc w:val="left"/>
-      <w:pPr>
-        <w:ind w:left="1440" w:hanging="360"/>
-      </w:pPr>
-    </w:lvl>
-    <w:lvl w:ilvl="2" w:tplc="0409001B">
-      <w:start w:val="1"/>
-      <w:numFmt w:val="lowerRoman"/>
-      <w:lvlText w:val="%3."/>
-      <w:lvlJc w:val="right"/>
-      <w:pPr>
-        <w:ind w:left="2160" w:hanging="180"/>
-      </w:pPr>
-    </w:lvl>
-    <w:lvl w:ilvl="3" w:tplc="0409000F" w:tentative="1">
-      <w:start w:val="1"/>
-      <w:numFmt w:val="decimal"/>
-      <w:lvlText w:val="%4."/>
-      <w:lvlJc w:val="left"/>
-      <w:pPr>
-        <w:ind w:left="2880" w:hanging="360"/>
-      </w:pPr>
-    </w:lvl>
-    <w:lvl w:ilvl="4" w:tplc="04090019" w:tentative="1">
-      <w:start w:val="1"/>
-      <w:numFmt w:val="lowerLetter"/>
-      <w:lvlText w:val="%5."/>
-      <w:lvlJc w:val="left"/>
-      <w:pPr>
-        <w:ind w:left="3600" w:hanging="360"/>
-      </w:pPr>
-    </w:lvl>
-    <w:lvl w:ilvl="5" w:tplc="0409001B" w:tentative="1">
-      <w:start w:val="1"/>
-      <w:numFmt w:val="lowerRoman"/>
-      <w:lvlText w:val="%6."/>
-      <w:lvlJc w:val="right"/>
-      <w:pPr>
-        <w:ind w:left="4320" w:hanging="180"/>
-      </w:pPr>
-    </w:lvl>
-    <w:lvl w:ilvl="6" w:tplc="0409000F" w:tentative="1">
-      <w:start w:val="1"/>
-      <w:numFmt w:val="decimal"/>
-      <w:lvlText w:val="%7."/>
-      <w:lvlJc w:val="left"/>
-      <w:pPr>
-        <w:ind w:left="5040" w:hanging="360"/>
-      </w:pPr>
-    </w:lvl>
-    <w:lvl w:ilvl="7" w:tplc="04090019" w:tentative="1">
-      <w:start w:val="1"/>
-      <w:numFmt w:val="lowerLetter"/>
-      <w:lvlText w:val="%8."/>
-      <w:lvlJc w:val="left"/>
-      <w:pPr>
-        <w:ind w:left="5760" w:hanging="360"/>
-      </w:pPr>
-    </w:lvl>
-    <w:lvl w:ilvl="8" w:tplc="0409001B" w:tentative="1">
-      <w:start w:val="1"/>
-      <w:numFmt w:val="lowerRoman"/>
-      <w:lvlText w:val="%9."/>
-      <w:lvlJc w:val="right"/>
-      <w:pPr>
-        <w:ind w:left="6480" w:hanging="180"/>
-      </w:pPr>
-    </w:lvl>
-  </w:abstractNum>
-  <w:num w:numId="1">
-    <w:abstractNumId w:val="0"/>
-  </w:num>
-</w:numbering>
-</file>
-
-<file path=word/glossary/settings.xml><?xml version="1.0" encoding="utf-8"?>
-<w:settings xmlns:mc="http://schemas.openxmlformats.org/markup-compatibility/2006" xmlns:o="urn:schemas-microsoft-com:office:office" xmlns:r="http://schemas.openxmlformats.org/officeDocument/2006/relationships" xmlns:m="http://schemas.openxmlformats.org/officeDocument/2006/math" xmlns:v="urn:schemas-microsoft-com:vml" xmlns:w10="urn:schemas-microsoft-com:office:word" xmlns:w="http://schemas.openxmlformats.org/wordprocessingml/2006/main" xmlns:w14="http://schemas.microsoft.com/office/word/2010/wordml" xmlns:w15="http://schemas.microsoft.com/office/word/2012/wordml" xmlns:sl="http://schemas.openxmlformats.org/schemaLibrary/2006/main" mc:Ignorable="w14 w15">
-  <w:view w:val="normal"/>
-  <w:defaultTabStop w:val="720"/>
-  <w:characterSpacingControl w:val="doNotCompress"/>
-  <w:compat>
-    <w:useFELayout/>
-    <w:compatSetting w:name="compatibilityMode" w:uri="http://schemas.microsoft.com/office/word" w:val="15"/>
-    <w:compatSetting w:name="overrideTableStyleFontSizeAndJustification" w:uri="http://schemas.microsoft.com/office/word" w:val="1"/>
-    <w:compatSetting w:name="enableOpenTypeFeatures" w:uri="http://schemas.microsoft.com/office/word" w:val="1"/>
-    <w:compatSetting w:name="doNotFlipMirrorIndents" w:uri="http://schemas.microsoft.com/office/word" w:val="1"/>
-    <w:compatSetting w:name="differentiateMultirowTableHeaders" w:uri="http://schemas.microsoft.com/office/word" w:val="1"/>
-  </w:compat>
-  <w:rsids>
-    <w:rsidRoot w:val="0020413D"/>
-    <w:rsid w:val="0020413D"/>
-  </w:rsids>
-  <m:mathPr>
-    <m:mathFont m:val="Cambria Math"/>
-    <m:brkBin m:val="before"/>
-    <m:brkBinSub m:val="--"/>
-    <m:smallFrac m:val="0"/>
-    <m:dispDef/>
-    <m:lMargin m:val="0"/>
-    <m:rMargin m:val="0"/>
-    <m:defJc m:val="centerGroup"/>
-    <m:wrapIndent m:val="1440"/>
-    <m:intLim m:val="subSup"/>
-    <m:naryLim m:val="undOvr"/>
-  </m:mathPr>
-  <w:themeFontLang w:val="en-US"/>
-  <w:clrSchemeMapping w:bg1="light1" w:t1="dark1" w:bg2="light2" w:t2="dark2" w:accent1="accent1" w:accent2="accent2" w:accent3="accent3" w:accent4="accent4" w:accent5="accent5" w:accent6="accent6" w:hyperlink="hyperlink" w:followedHyperlink="followedHyperlink"/>
-  <w:decimalSymbol w:val="."/>
-  <w:listSeparator w:val=","/>
-  <w15:chartTrackingRefBased/>
-</w:settings>
-</file>
-
-<file path=word/glossary/styles.xml><?xml version="1.0" encoding="utf-8"?>
-<w:styles xmlns:mc="http://schemas.openxmlformats.org/markup-compatibility/2006" xmlns:r="http://schemas.openxmlformats.org/officeDocument/2006/relationships" xmlns:w="http://schemas.openxmlformats.org/wordprocessingml/2006/main" xmlns:w14="http://schemas.microsoft.com/office/word/2010/wordml" xmlns:w15="http://schemas.microsoft.com/office/word/2012/wordml" mc:Ignorable="w14 w15">
-  <w:docDefaults>
-    <w:rPrDefault>
-      <w:rPr>
-        <w:rFonts w:asciiTheme="minorHAnsi" w:eastAsiaTheme="minorEastAsia" w:hAnsiTheme="minorHAnsi" w:cstheme="minorBidi"/>
-        <w:sz w:val="24"/>
-        <w:szCs w:val="24"/>
-        <w:lang w:val="en-US" w:eastAsia="en-US" w:bidi="ar-SA"/>
-      </w:rPr>
-    </w:rPrDefault>
-    <w:pPrDefault/>
-  </w:docDefaults>
-  <w:latentStyles w:defLockedState="0" w:defUIPriority="99" w:defSemiHidden="0" w:defUnhideWhenUsed="0" w:defQFormat="0" w:count="380">
-    <w:lsdException w:name="Normal" w:uiPriority="0" w:qFormat="1"/>
-    <w:lsdException w:name="heading 1" w:uiPriority="9" w:qFormat="1"/>
-    <w:lsdException w:name="heading 2" w:semiHidden="1" w:uiPriority="9" w:unhideWhenUsed="1" w:qFormat="1"/>
-    <w:lsdException w:name="heading 3" w:semiHidden="1" w:uiPriority="9" w:unhideWhenUsed="1" w:qFormat="1"/>
-    <w:lsdException w:name="heading 4" w:semiHidden="1" w:uiPriority="9" w:unhideWhenUsed="1" w:qFormat="1"/>
-    <w:lsdException w:name="heading 5" w:semiHidden="1" w:uiPriority="9" w:unhideWhenUsed="1" w:qFormat="1"/>
-    <w:lsdException w:name="heading 6" w:semiHidden="1" w:uiPriority="9" w:unhideWhenUsed="1" w:qFormat="1"/>
-    <w:lsdException w:name="heading 7" w:semiHidden="1" w:uiPriority="9" w:unhideWhenUsed="1" w:qFormat="1"/>
-    <w:lsdException w:name="heading 8" w:semiHidden="1" w:uiPriority="9" w:unhideWhenUsed="1" w:qFormat="1"/>
-    <w:lsdException w:name="heading 9" w:semiHidden="1" w:uiPriority="9" w:unhideWhenUsed="1" w:qFormat="1"/>
-    <w:lsdException w:name="index 1" w:semiHidden="1" w:unhideWhenUsed="1"/>
-    <w:lsdException w:name="index 2" w:semiHidden="1" w:unhideWhenUsed="1"/>
-    <w:lsdException w:name="index 3" w:semiHidden="1" w:unhideWhenUsed="1"/>
-    <w:lsdException w:name="index 4" w:semiHidden="1" w:unhideWhenUsed="1"/>
-    <w:lsdException w:name="index 5" w:semiHidden="1" w:unhideWhenUsed="1"/>
-    <w:lsdException w:name="index 6" w:semiHidden="1" w:unhideWhenUsed="1"/>
-    <w:lsdException w:name="index 7" w:semiHidden="1" w:unhideWhenUsed="1"/>
-    <w:lsdException w:name="index 8" w:semiHidden="1" w:unhideWhenUsed="1"/>
-    <w:lsdException w:name="index 9" w:semiHidden="1" w:unhideWhenUsed="1"/>
-    <w:lsdException w:name="toc 1" w:semiHidden="1" w:uiPriority="39" w:unhideWhenUsed="1"/>
-    <w:lsdException w:name="toc 2" w:semiHidden="1" w:uiPriority="39" w:unhideWhenUsed="1"/>
-    <w:lsdException w:name="toc 3" w:semiHidden="1" w:uiPriority="39" w:unhideWhenUsed="1"/>
-    <w:lsdException w:name="toc 4" w:semiHidden="1" w:uiPriority="39" w:unhideWhenUsed="1"/>
-    <w:lsdException w:name="toc 5" w:semiHidden="1" w:uiPriority="39" w:unhideWhenUsed="1"/>
-    <w:lsdException w:name="toc 6" w:semiHidden="1" w:uiPriority="39" w:unhideWhenUsed="1"/>
-    <w:lsdException w:name="toc 7" w:semiHidden="1" w:uiPriority="39" w:unhideWhenUsed="1"/>
-    <w:lsdException w:name="toc 8" w:semiHidden="1" w:uiPriority="39" w:unhideWhenUsed="1"/>
-    <w:lsdException w:name="toc 9" w:semiHidden="1" w:uiPriority="39" w:unhideWhenUsed="1"/>
-    <w:lsdException w:name="Normal Indent" w:semiHidden="1" w:unhideWhenUsed="1"/>
-    <w:lsdException w:name="footnote text" w:semiHidden="1" w:unhideWhenUsed="1"/>
-    <w:lsdException w:name="annotation text" w:semiHidden="1" w:unhideWhenUsed="1"/>
-    <w:lsdException w:name="header" w:semiHidden="1" w:unhideWhenUsed="1"/>
-    <w:lsdException w:name="footer" w:semiHidden="1" w:unhideWhenUsed="1"/>
-    <w:lsdException w:name="index heading" w:semiHidden="1" w:unhideWhenUsed="1"/>
-    <w:lsdException w:name="caption" w:semiHidden="1" w:uiPriority="35" w:unhideWhenUsed="1" w:qFormat="1"/>
-    <w:lsdException w:name="table of figures" w:semiHidden="1" w:unhideWhenUsed="1"/>
-    <w:lsdException w:name="envelope address" w:semiHidden="1" w:unhideWhenUsed="1"/>
-    <w:lsdException w:name="envelope return" w:semiHidden="1" w:unhideWhenUsed="1"/>
-    <w:lsdException w:name="footnote reference" w:semiHidden="1" w:unhideWhenUsed="1"/>
-    <w:lsdException w:name="annotation reference" w:semiHidden="1" w:unhideWhenUsed="1"/>
-    <w:lsdException w:name="line number" w:semiHidden="1" w:unhideWhenUsed="1"/>
-    <w:lsdException w:name="page number" w:semiHidden="1" w:unhideWhenUsed="1"/>
-    <w:lsdException w:name="endnote reference" w:semiHidden="1" w:unhideWhenUsed="1"/>
-    <w:lsdException w:name="endnote text" w:semiHidden="1" w:unhideWhenUsed="1"/>
-    <w:lsdException w:name="table of authorities" w:semiHidden="1" w:unhideWhenUsed="1"/>
-    <w:lsdException w:name="macro" w:semiHidden="1" w:unhideWhenUsed="1"/>
-    <w:lsdException w:name="toa heading" w:semiHidden="1" w:unhideWhenUsed="1"/>
-    <w:lsdException w:name="List" w:semiHidden="1" w:unhideWhenUsed="1"/>
-    <w:lsdException w:name="List Bullet" w:semiHidden="1" w:unhideWhenUsed="1"/>
-    <w:lsdException w:name="List Number" w:semiHidden="1" w:uiPriority="10" w:unhideWhenUsed="1" w:qFormat="1"/>
-    <w:lsdException w:name="List 2" w:semiHidden="1" w:unhideWhenUsed="1"/>
-    <w:lsdException w:name="List 3" w:semiHidden="1" w:unhideWhenUsed="1"/>
-    <w:lsdException w:name="List 4" w:semiHidden="1" w:unhideWhenUsed="1"/>
-    <w:lsdException w:name="List 5" w:semiHidden="1" w:unhideWhenUsed="1"/>
-    <w:lsdException w:name="List Bullet 2" w:semiHidden="1" w:unhideWhenUsed="1"/>
-    <w:lsdException w:name="List Bullet 3" w:semiHidden="1" w:unhideWhenUsed="1"/>
-    <w:lsdException w:name="List Bullet 4" w:semiHidden="1" w:unhideWhenUsed="1"/>
-    <w:lsdException w:name="List Bullet 5" w:semiHidden="1" w:unhideWhenUsed="1"/>
-    <w:lsdException w:name="List Number 2" w:semiHidden="1" w:unhideWhenUsed="1"/>
-    <w:lsdException w:name="List Number 3" w:semiHidden="1" w:unhideWhenUsed="1"/>
-    <w:lsdException w:name="List Number 4" w:semiHidden="1" w:unhideWhenUsed="1"/>
-    <w:lsdException w:name="List Number 5" w:semiHidden="1" w:unhideWhenUsed="1"/>
-    <w:lsdException w:name="Title" w:uiPriority="10" w:qFormat="1"/>
-    <w:lsdException w:name="Closing" w:semiHidden="1" w:unhideWhenUsed="1"/>
-    <w:lsdException w:name="Signature" w:semiHidden="1" w:unhideWhenUsed="1"/>
-    <w:lsdException w:name="Default Paragraph Font" w:semiHidden="1" w:uiPriority="1" w:unhideWhenUsed="1"/>
-    <w:lsdException w:name="Body Text" w:semiHidden="1" w:unhideWhenUsed="1"/>
-    <w:lsdException w:name="Body Text Indent" w:semiHidden="1" w:unhideWhenUsed="1"/>
-    <w:lsdException w:name="List Continue" w:semiHidden="1" w:unhideWhenUsed="1"/>
-    <w:lsdException w:name="List Continue 2" w:semiHidden="1" w:unhideWhenUsed="1"/>
-    <w:lsdException w:name="List Continue 3" w:semiHidden="1" w:unhideWhenUsed="1"/>
-    <w:lsdException w:name="List Continue 4" w:semiHidden="1" w:unhideWhenUsed="1"/>
-    <w:lsdException w:name="List Continue 5" w:semiHidden="1" w:unhideWhenUsed="1"/>
-    <w:lsdException w:name="Message Header" w:semiHidden="1" w:unhideWhenUsed="1"/>
-    <w:lsdException w:name="Subtitle" w:uiPriority="11" w:qFormat="1"/>
-    <w:lsdException w:name="Salutation" w:semiHidden="1" w:unhideWhenUsed="1"/>
-    <w:lsdException w:name="Date" w:semiHidden="1" w:unhideWhenUsed="1"/>
-    <w:lsdException w:name="Body Text First Indent" w:semiHidden="1" w:unhideWhenUsed="1"/>
-    <w:lsdException w:name="Body Text First Indent 2" w:semiHidden="1" w:unhideWhenUsed="1"/>
-    <w:lsdException w:name="Note Heading" w:semiHidden="1" w:unhideWhenUsed="1"/>
-    <w:lsdException w:name="Body Text 2" w:semiHidden="1" w:unhideWhenUsed="1"/>
-    <w:lsdException w:name="Body Text 3" w:semiHidden="1" w:unhideWhenUsed="1"/>
-    <w:lsdException w:name="Body Text Indent 2" w:semiHidden="1" w:unhideWhenUsed="1"/>
-    <w:lsdException w:name="Body Text Indent 3" w:semiHidden="1" w:unhideWhenUsed="1"/>
-    <w:lsdException w:name="Block Text" w:semiHidden="1" w:unhideWhenUsed="1"/>
-    <w:lsdException w:name="Hyperlink" w:semiHidden="1" w:unhideWhenUsed="1"/>
-    <w:lsdException w:name="FollowedHyperlink" w:semiHidden="1" w:unhideWhenUsed="1"/>
-    <w:lsdException w:name="Strong" w:uiPriority="22" w:qFormat="1"/>
-    <w:lsdException w:name="Emphasis" w:uiPriority="20" w:qFormat="1"/>
-    <w:lsdException w:name="Document Map" w:semiHidden="1" w:unhideWhenUsed="1"/>
-    <w:lsdException w:name="Plain Text" w:semiHidden="1" w:unhideWhenUsed="1"/>
-    <w:lsdException w:name="E-mail Signature" w:semiHidden="1" w:unhideWhenUsed="1"/>
-    <w:lsdException w:name="HTML Top of Form" w:semiHidden="1" w:unhideWhenUsed="1"/>
-    <w:lsdException w:name="HTML Bottom of Form" w:semiHidden="1" w:unhideWhenUsed="1"/>
-    <w:lsdException w:name="Normal (Web)" w:semiHidden="1" w:unhideWhenUsed="1"/>
-    <w:lsdException w:name="HTML Acronym" w:semiHidden="1" w:unhideWhenUsed="1"/>
-    <w:lsdException w:name="HTML Address" w:semiHidden="1" w:unhideWhenUsed="1"/>
-    <w:lsdException w:name="HTML Cite" w:semiHidden="1" w:unhideWhenUsed="1"/>
-    <w:lsdException w:name="HTML Code" w:semiHidden="1" w:unhideWhenUsed="1"/>
-    <w:lsdException w:name="HTML Definition" w:semiHidden="1" w:unhideWhenUsed="1"/>
-    <w:lsdException w:name="HTML Keyboard" w:semiHidden="1" w:unhideWhenUsed="1"/>
-    <w:lsdException w:name="HTML Preformatted" w:semiHidden="1" w:unhideWhenUsed="1"/>
-    <w:lsdException w:name="HTML Sample" w:semiHidden="1" w:unhideWhenUsed="1"/>
-    <w:lsdException w:name="HTML Typewriter" w:semiHidden="1" w:unhideWhenUsed="1"/>
-    <w:lsdException w:name="HTML Variable" w:semiHidden="1" w:unhideWhenUsed="1"/>
-    <w:lsdException w:name="Normal Table" w:semiHidden="1" w:unhideWhenUsed="1"/>
-    <w:lsdException w:name="annotation subject" w:semiHidden="1" w:unhideWhenUsed="1"/>
-    <w:lsdException w:name="No List" w:semiHidden="1" w:unhideWhenUsed="1"/>
-    <w:lsdException w:name="Outline List 1" w:semiHidden="1" w:unhideWhenUsed="1"/>
-    <w:lsdException w:name="Outline List 2" w:semiHidden="1" w:unhideWhenUsed="1"/>
-    <w:lsdException w:name="Outline List 3" w:semiHidden="1" w:unhideWhenUsed="1"/>
-    <w:lsdException w:name="Table Simple 1" w:semiHidden="1" w:unhideWhenUsed="1"/>
-    <w:lsdException w:name="Table Simple 2" w:semiHidden="1" w:unhideWhenUsed="1"/>
-    <w:lsdException w:name="Table Simple 3" w:semiHidden="1" w:unhideWhenUsed="1"/>
-    <w:lsdException w:name="Table Classic 1" w:semiHidden="1" w:unhideWhenUsed="1"/>
-    <w:lsdException w:name="Table Classic 2" w:semiHidden="1" w:unhideWhenUsed="1"/>
-    <w:lsdException w:name="Table Classic 3" w:semiHidden="1" w:unhideWhenUsed="1"/>
-    <w:lsdException w:name="Table Classic 4" w:semiHidden="1" w:unhideWhenUsed="1"/>
-    <w:lsdException w:name="Table Colorful 1" w:semiHidden="1" w:unhideWhenUsed="1"/>
-    <w:lsdException w:name="Table Colorful 2" w:semiHidden="1" w:unhideWhenUsed="1"/>
-    <w:lsdException w:name="Table Colorful 3" w:semiHidden="1" w:unhideWhenUsed="1"/>
-    <w:lsdException w:name="Table Columns 1" w:semiHidden="1" w:unhideWhenUsed="1"/>
-    <w:lsdException w:name="Table Columns 2" w:semiHidden="1" w:unhideWhenUsed="1"/>
-    <w:lsdException w:name="Table Columns 3" w:semiHidden="1" w:unhideWhenUsed="1"/>
-    <w:lsdException w:name="Table Columns 4" w:semiHidden="1" w:unhideWhenUsed="1"/>
-    <w:lsdException w:name="Table Columns 5" w:semiHidden="1" w:unhideWhenUsed="1"/>
-    <w:lsdException w:name="Table Grid 1" w:semiHidden="1" w:unhideWhenUsed="1"/>
-    <w:lsdException w:name="Table Grid 2" w:semiHidden="1" w:unhideWhenUsed="1"/>
-    <w:lsdException w:name="Table Grid 3" w:semiHidden="1" w:unhideWhenUsed="1"/>
-    <w:lsdException w:name="Table Grid 4" w:semiHidden="1" w:unhideWhenUsed="1"/>
-    <w:lsdException w:name="Table Grid 5" w:semiHidden="1" w:unhideWhenUsed="1"/>
-    <w:lsdException w:name="Table Grid 6" w:semiHidden="1" w:unhideWhenUsed="1"/>
-    <w:lsdException w:name="Table Grid 7" w:semiHidden="1" w:unhideWhenUsed="1"/>
-    <w:lsdException w:name="Table Grid 8" w:semiHidden="1" w:unhideWhenUsed="1"/>
-    <w:lsdException w:name="Table List 1" w:semiHidden="1" w:unhideWhenUsed="1"/>
-    <w:lsdException w:name="Table List 2" w:semiHidden="1" w:unhideWhenUsed="1"/>
-    <w:lsdException w:name="Table List 3" w:semiHidden="1" w:unhideWhenUsed="1"/>
-    <w:lsdException w:name="Table List 4" w:semiHidden="1" w:unhideWhenUsed="1"/>
-    <w:lsdException w:name="Table List 5" w:semiHidden="1" w:unhideWhenUsed="1"/>
-    <w:lsdException w:name="Table List 6" w:semiHidden="1" w:unhideWhenUsed="1"/>
-    <w:lsdException w:name="Table List 7" w:semiHidden="1" w:unhideWhenUsed="1"/>
-    <w:lsdException w:name="Table List 8" w:semiHidden="1" w:unhideWhenUsed="1"/>
-    <w:lsdException w:name="Table 3D effects 1" w:semiHidden="1" w:unhideWhenUsed="1"/>
-    <w:lsdException w:name="Table 3D effects 2" w:semiHidden="1" w:unhideWhenUsed="1"/>
-    <w:lsdException w:name="Table 3D effects 3" w:semiHidden="1" w:unhideWhenUsed="1"/>
-    <w:lsdException w:name="Table Contemporary" w:semiHidden="1" w:unhideWhenUsed="1"/>
-    <w:lsdException w:name="Table Elegant" w:semiHidden="1" w:unhideWhenUsed="1"/>
-    <w:lsdException w:name="Table Professional" w:semiHidden="1" w:unhideWhenUsed="1"/>
-    <w:lsdException w:name="Table Subtle 1" w:semiHidden="1" w:unhideWhenUsed="1"/>
-    <w:lsdException w:name="Table Subtle 2" w:semiHidden="1" w:unhideWhenUsed="1"/>
-    <w:lsdException w:name="Table Web 1" w:semiHidden="1" w:unhideWhenUsed="1"/>
-    <w:lsdException w:name="Table Web 2" w:semiHidden="1" w:unhideWhenUsed="1"/>
-    <w:lsdException w:name="Table Web 3" w:semiHidden="1" w:unhideWhenUsed="1"/>
-    <w:lsdException w:name="Balloon Text" w:semiHidden="1" w:unhideWhenUsed="1"/>
-    <w:lsdException w:name="Table Grid" w:uiPriority="39"/>
-    <w:lsdException w:name="Table Theme" w:semiHidden="1" w:unhideWhenUsed="1"/>
-    <w:lsdException w:name="Note Level 1" w:semiHidden="1" w:unhideWhenUsed="1"/>
-    <w:lsdException w:name="Note Level 2" w:semiHidden="1" w:unhideWhenUsed="1"/>
-    <w:lsdException w:name="Note Level 3" w:semiHidden="1" w:unhideWhenUsed="1"/>
-    <w:lsdException w:name="Note Level 4" w:semiHidden="1" w:unhideWhenUsed="1"/>
-    <w:lsdException w:name="Note Level 5" w:semiHidden="1" w:unhideWhenUsed="1"/>
-    <w:lsdException w:name="Note Level 6" w:semiHidden="1" w:unhideWhenUsed="1"/>
-    <w:lsdException w:name="Note Level 7" w:semiHidden="1" w:unhideWhenUsed="1"/>
-    <w:lsdException w:name="Note Level 8" w:semiHidden="1" w:unhideWhenUsed="1"/>
-    <w:lsdException w:name="Note Level 9" w:semiHidden="1" w:unhideWhenUsed="1"/>
-    <w:lsdException w:name="Placeholder Text" w:semiHidden="1"/>
-    <w:lsdException w:name="No Spacing" w:uiPriority="1" w:qFormat="1"/>
-    <w:lsdException w:name="Light Shading" w:uiPriority="60"/>
-    <w:lsdException w:name="Light List" w:uiPriority="61"/>
-    <w:lsdException w:name="Light Grid" w:uiPriority="62"/>
-    <w:lsdException w:name="Medium Shading 1" w:uiPriority="63"/>
-    <w:lsdException w:name="Medium Shading 2" w:uiPriority="64"/>
-    <w:lsdException w:name="Medium List 1" w:uiPriority="65"/>
-    <w:lsdException w:name="Medium List 2" w:uiPriority="66"/>
-    <w:lsdException w:name="Medium Grid 1" w:uiPriority="67"/>
-    <w:lsdException w:name="Medium Grid 2" w:uiPriority="68"/>
-    <w:lsdException w:name="Medium Grid 3" w:uiPriority="69"/>
-    <w:lsdException w:name="Dark List" w:uiPriority="70"/>
-    <w:lsdException w:name="Colorful Shading" w:uiPriority="71"/>
-    <w:lsdException w:name="Colorful List" w:uiPriority="72"/>
-    <w:lsdException w:name="Colorful Grid" w:uiPriority="73"/>
-    <w:lsdException w:name="Light Shading Accent 1" w:uiPriority="60"/>
-    <w:lsdException w:name="Light List Accent 1" w:uiPriority="61"/>
-    <w:lsdException w:name="Light Grid Accent 1" w:uiPriority="62"/>
-    <w:lsdException w:name="Medium Shading 1 Accent 1" w:uiPriority="63"/>
-    <w:lsdException w:name="Medium Shading 2 Accent 1" w:uiPriority="64"/>
-    <w:lsdException w:name="Medium List 1 Accent 1" w:uiPriority="65"/>
-    <w:lsdException w:name="Revision" w:semiHidden="1"/>
-    <w:lsdException w:name="List Paragraph" w:uiPriority="34" w:qFormat="1"/>
-    <w:lsdException w:name="Quote" w:uiPriority="29" w:qFormat="1"/>
-    <w:lsdException w:name="Intense Quote" w:uiPriority="30" w:qFormat="1"/>
-    <w:lsdException w:name="Medium List 2 Accent 1" w:uiPriority="66"/>
-    <w:lsdException w:name="Medium Grid 1 Accent 1" w:uiPriority="67"/>
-    <w:lsdException w:name="Medium Grid 2 Accent 1" w:uiPriority="68"/>
-    <w:lsdException w:name="Medium Grid 3 Accent 1" w:uiPriority="69"/>
-    <w:lsdException w:name="Dark List Accent 1" w:uiPriority="70"/>
-    <w:lsdException w:name="Colorful Shading Accent 1" w:uiPriority="71"/>
-    <w:lsdException w:name="Colorful List Accent 1" w:uiPriority="72"/>
-    <w:lsdException w:name="Colorful Grid Accent 1" w:uiPriority="73"/>
-    <w:lsdException w:name="Light Shading Accent 2" w:uiPriority="60"/>
-    <w:lsdException w:name="Light List Accent 2" w:uiPriority="61"/>
-    <w:lsdException w:name="Light Grid Accent 2" w:uiPriority="62"/>
-    <w:lsdException w:name="Medium Shading 1 Accent 2" w:uiPriority="63"/>
-    <w:lsdException w:name="Medium Shading 2 Accent 2" w:uiPriority="64"/>
-    <w:lsdException w:name="Medium List 1 Accent 2" w:uiPriority="65"/>
-    <w:lsdException w:name="Medium List 2 Accent 2" w:uiPriority="66"/>
-    <w:lsdException w:name="Medium Grid 1 Accent 2" w:uiPriority="67"/>
-    <w:lsdException w:name="Medium Grid 2 Accent 2" w:uiPriority="68"/>
-    <w:lsdException w:name="Medium Grid 3 Accent 2" w:uiPriority="69"/>
-    <w:lsdException w:name="Dark List Accent 2" w:uiPriority="70"/>
-    <w:lsdException w:name="Colorful Shading Accent 2" w:uiPriority="71"/>
-    <w:lsdException w:name="Colorful List Accent 2" w:uiPriority="72"/>
-    <w:lsdException w:name="Colorful Grid Accent 2" w:uiPriority="73"/>
-    <w:lsdException w:name="Light Shading Accent 3" w:uiPriority="60"/>
-    <w:lsdException w:name="Light List Accent 3" w:uiPriority="61"/>
-    <w:lsdException w:name="Light Grid Accent 3" w:uiPriority="62"/>
-    <w:lsdException w:name="Medium Shading 1 Accent 3" w:uiPriority="63"/>
-    <w:lsdException w:name="Medium Shading 2 Accent 3" w:uiPriority="64"/>
-    <w:lsdException w:name="Medium List 1 Accent 3" w:uiPriority="65"/>
-    <w:lsdException w:name="Medium List 2 Accent 3" w:uiPriority="66"/>
-    <w:lsdException w:name="Medium Grid 1 Accent 3" w:uiPriority="67"/>
-    <w:lsdException w:name="Medium Grid 2 Accent 3" w:uiPriority="68"/>
-    <w:lsdException w:name="Medium Grid 3 Accent 3" w:uiPriority="69"/>
-    <w:lsdException w:name="Dark List Accent 3" w:uiPriority="70"/>
-    <w:lsdException w:name="Colorful Shading Accent 3" w:uiPriority="71"/>
-    <w:lsdException w:name="Colorful List Accent 3" w:uiPriority="72"/>
-    <w:lsdException w:name="Colorful Grid Accent 3" w:uiPriority="73"/>
-    <w:lsdException w:name="Light Shading Accent 4" w:uiPriority="60"/>
-    <w:lsdException w:name="Light List Accent 4" w:uiPriority="61"/>
-    <w:lsdException w:name="Light Grid Accent 4" w:uiPriority="62"/>
-    <w:lsdException w:name="Medium Shading 1 Accent 4" w:uiPriority="63"/>
-    <w:lsdException w:name="Medium Shading 2 Accent 4" w:uiPriority="64"/>
-    <w:lsdException w:name="Medium List 1 Accent 4" w:uiPriority="65"/>
-    <w:lsdException w:name="Medium List 2 Accent 4" w:uiPriority="66"/>
-    <w:lsdException w:name="Medium Grid 1 Accent 4" w:uiPriority="67"/>
-    <w:lsdException w:name="Medium Grid 2 Accent 4" w:uiPriority="68"/>
-    <w:lsdException w:name="Medium Grid 3 Accent 4" w:uiPriority="69"/>
-    <w:lsdException w:name="Dark List Accent 4" w:uiPriority="70"/>
-    <w:lsdException w:name="Colorful Shading Accent 4" w:uiPriority="71"/>
-    <w:lsdException w:name="Colorful List Accent 4" w:uiPriority="72"/>
-    <w:lsdException w:name="Colorful Grid Accent 4" w:uiPriority="73"/>
-    <w:lsdException w:name="Light Shading Accent 5" w:uiPriority="60"/>
-    <w:lsdException w:name="Light List Accent 5" w:uiPriority="61"/>
-    <w:lsdException w:name="Light Grid Accent 5" w:uiPriority="62"/>
-    <w:lsdException w:name="Medium Shading 1 Accent 5" w:uiPriority="63"/>
-    <w:lsdException w:name="Medium Shading 2 Accent 5" w:uiPriority="64"/>
-    <w:lsdException w:name="Medium List 1 Accent 5" w:uiPriority="65"/>
-    <w:lsdException w:name="Medium List 2 Accent 5" w:uiPriority="66"/>
-    <w:lsdException w:name="Medium Grid 1 Accent 5" w:uiPriority="67"/>
-    <w:lsdException w:name="Medium Grid 2 Accent 5" w:uiPriority="68"/>
-    <w:lsdException w:name="Medium Grid 3 Accent 5" w:uiPriority="69"/>
-    <w:lsdException w:name="Dark List Accent 5" w:uiPriority="70"/>
-    <w:lsdException w:name="Colorful Shading Accent 5" w:uiPriority="71"/>
-    <w:lsdException w:name="Colorful List Accent 5" w:uiPriority="72"/>
-    <w:lsdException w:name="Colorful Grid Accent 5" w:uiPriority="73"/>
-    <w:lsdException w:name="Light Shading Accent 6" w:uiPriority="60"/>
-    <w:lsdException w:name="Light List Accent 6" w:uiPriority="61"/>
-    <w:lsdException w:name="Light Grid Accent 6" w:uiPriority="62"/>
-    <w:lsdException w:name="Medium Shading 1 Accent 6" w:uiPriority="63"/>
-    <w:lsdException w:name="Medium Shading 2 Accent 6" w:uiPriority="64"/>
-    <w:lsdException w:name="Medium List 1 Accent 6" w:uiPriority="65"/>
-    <w:lsdException w:name="Medium List 2 Accent 6" w:uiPriority="66"/>
-    <w:lsdException w:name="Medium Grid 1 Accent 6" w:uiPriority="67"/>
-    <w:lsdException w:name="Medium Grid 2 Accent 6" w:uiPriority="68"/>
-    <w:lsdException w:name="Medium Grid 3 Accent 6" w:uiPriority="69"/>
-    <w:lsdException w:name="Dark List Accent 6" w:uiPriority="70"/>
-    <w:lsdException w:name="Colorful Shading Accent 6" w:uiPriority="71"/>
-    <w:lsdException w:name="Colorful List Accent 6" w:uiPriority="72"/>
-    <w:lsdException w:name="Colorful Grid Accent 6" w:uiPriority="73"/>
-    <w:lsdException w:name="Subtle Emphasis" w:uiPriority="19" w:qFormat="1"/>
-    <w:lsdException w:name="Intense Emphasis" w:uiPriority="21" w:qFormat="1"/>
-    <w:lsdException w:name="Subtle Reference" w:uiPriority="31" w:qFormat="1"/>
-    <w:lsdException w:name="Intense Reference" w:uiPriority="32" w:qFormat="1"/>
-    <w:lsdException w:name="Book Title" w:uiPriority="33" w:qFormat="1"/>
-    <w:lsdException w:name="Bibliography" w:semiHidden="1" w:uiPriority="37" w:unhideWhenUsed="1"/>
-    <w:lsdException w:name="TOC Heading" w:semiHidden="1" w:uiPriority="39" w:unhideWhenUsed="1" w:qFormat="1"/>
-    <w:lsdException w:name="Plain Table 1" w:uiPriority="41"/>
-    <w:lsdException w:name="Plain Table 2" w:uiPriority="42"/>
-    <w:lsdException w:name="Plain Table 3" w:uiPriority="43"/>
-    <w:lsdException w:name="Plain Table 4" w:uiPriority="44"/>
-    <w:lsdException w:name="Plain Table 5" w:uiPriority="45"/>
-    <w:lsdException w:name="Grid Table Light" w:uiPriority="40"/>
-    <w:lsdException w:name="Grid Table 1 Light" w:uiPriority="46"/>
-    <w:lsdException w:name="Grid Table 2" w:uiPriority="47"/>
-    <w:lsdException w:name="Grid Table 3" w:uiPriority="48"/>
-    <w:lsdException w:name="Grid Table 4" w:uiPriority="49"/>
-    <w:lsdException w:name="Grid Table 5 Dark" w:uiPriority="50"/>
-    <w:lsdException w:name="Grid Table 6 Colorful" w:uiPriority="51"/>
-    <w:lsdException w:name="Grid Table 7 Colorful" w:uiPriority="52"/>
-    <w:lsdException w:name="Grid Table 1 Light Accent 1" w:uiPriority="46"/>
-    <w:lsdException w:name="Grid Table 2 Accent 1" w:uiPriority="47"/>
-    <w:lsdException w:name="Grid Table 3 Accent 1" w:uiPriority="48"/>
-    <w:lsdException w:name="Grid Table 4 Accent 1" w:uiPriority="49"/>
-    <w:lsdException w:name="Grid Table 5 Dark Accent 1" w:uiPriority="50"/>
-    <w:lsdException w:name="Grid Table 6 Colorful Accent 1" w:uiPriority="51"/>
-    <w:lsdException w:name="Grid Table 7 Colorful Accent 1" w:uiPriority="52"/>
-    <w:lsdException w:name="Grid Table 1 Light Accent 2" w:uiPriority="46"/>
-    <w:lsdException w:name="Grid Table 2 Accent 2" w:uiPriority="47"/>
-    <w:lsdException w:name="Grid Table 3 Accent 2" w:uiPriority="48"/>
-    <w:lsdException w:name="Grid Table 4 Accent 2" w:uiPriority="49"/>
-    <w:lsdException w:name="Grid Table 5 Dark Accent 2" w:uiPriority="50"/>
-    <w:lsdException w:name="Grid Table 6 Colorful Accent 2" w:uiPriority="51"/>
-    <w:lsdException w:name="Grid Table 7 Colorful Accent 2" w:uiPriority="52"/>
-    <w:lsdException w:name="Grid Table 1 Light Accent 3" w:uiPriority="46"/>
-    <w:lsdException w:name="Grid Table 2 Accent 3" w:uiPriority="47"/>
-    <w:lsdException w:name="Grid Table 3 Accent 3" w:uiPriority="48"/>
-    <w:lsdException w:name="Grid Table 4 Accent 3" w:uiPriority="49"/>
-    <w:lsdException w:name="Grid Table 5 Dark Accent 3" w:uiPriority="50"/>
-    <w:lsdException w:name="Grid Table 6 Colorful Accent 3" w:uiPriority="51"/>
-    <w:lsdException w:name="Grid Table 7 Colorful Accent 3" w:uiPriority="52"/>
-    <w:lsdException w:name="Grid Table 1 Light Accent 4" w:uiPriority="46"/>
-    <w:lsdException w:name="Grid Table 2 Accent 4" w:uiPriority="47"/>
-    <w:lsdException w:name="Grid Table 3 Accent 4" w:uiPriority="48"/>
-    <w:lsdException w:name="Grid Table 4 Accent 4" w:uiPriority="49"/>
-    <w:lsdException w:name="Grid Table 5 Dark Accent 4" w:uiPriority="50"/>
-    <w:lsdException w:name="Grid Table 6 Colorful Accent 4" w:uiPriority="51"/>
-    <w:lsdException w:name="Grid Table 7 Colorful Accent 4" w:uiPriority="52"/>
-    <w:lsdException w:name="Grid Table 1 Light Accent 5" w:uiPriority="46"/>
-    <w:lsdException w:name="Grid Table 2 Accent 5" w:uiPriority="47"/>
-    <w:lsdException w:name="Grid Table 3 Accent 5" w:uiPriority="48"/>
-    <w:lsdException w:name="Grid Table 4 Accent 5" w:uiPriority="49"/>
-    <w:lsdException w:name="Grid Table 5 Dark Accent 5" w:uiPriority="50"/>
-    <w:lsdException w:name="Grid Table 6 Colorful Accent 5" w:uiPriority="51"/>
-    <w:lsdException w:name="Grid Table 7 Colorful Accent 5" w:uiPriority="52"/>
-    <w:lsdException w:name="Grid Table 1 Light Accent 6" w:uiPriority="46"/>
-    <w:lsdException w:name="Grid Table 2 Accent 6" w:uiPriority="47"/>
-    <w:lsdException w:name="Grid Table 3 Accent 6" w:uiPriority="48"/>
-    <w:lsdException w:name="Grid Table 4 Accent 6" w:uiPriority="49"/>
-    <w:lsdException w:name="Grid Table 5 Dark Accent 6" w:uiPriority="50"/>
-    <w:lsdException w:name="Grid Table 6 Colorful Accent 6" w:uiPriority="51"/>
-    <w:lsdException w:name="Grid Table 7 Colorful Accent 6" w:uiPriority="52"/>
-    <w:lsdException w:name="List Table 1 Light" w:uiPriority="46"/>
-    <w:lsdException w:name="List Table 2" w:uiPriority="47"/>
-    <w:lsdException w:name="List Table 3" w:uiPriority="48"/>
-    <w:lsdException w:name="List Table 4" w:uiPriority="49"/>
-    <w:lsdException w:name="List Table 5 Dark" w:uiPriority="50"/>
-    <w:lsdException w:name="List Table 6 Colorful" w:uiPriority="51"/>
-    <w:lsdException w:name="List Table 7 Colorful" w:uiPriority="52"/>
-    <w:lsdException w:name="List Table 1 Light Accent 1" w:uiPriority="46"/>
-    <w:lsdException w:name="List Table 2 Accent 1" w:uiPriority="47"/>
-    <w:lsdException w:name="List Table 3 Accent 1" w:uiPriority="48"/>
-    <w:lsdException w:name="List Table 4 Accent 1" w:uiPriority="49"/>
-    <w:lsdException w:name="List Table 5 Dark Accent 1" w:uiPriority="50"/>
-    <w:lsdException w:name="List Table 6 Colorful Accent 1" w:uiPriority="51"/>
-    <w:lsdException w:name="List Table 7 Colorful Accent 1" w:uiPriority="52"/>
-    <w:lsdException w:name="List Table 1 Light Accent 2" w:uiPriority="46"/>
-    <w:lsdException w:name="List Table 2 Accent 2" w:uiPriority="47"/>
-    <w:lsdException w:name="List Table 3 Accent 2" w:uiPriority="48"/>
-    <w:lsdException w:name="List Table 4 Accent 2" w:uiPriority="49"/>
-    <w:lsdException w:name="List Table 5 Dark Accent 2" w:uiPriority="50"/>
-    <w:lsdException w:name="List Table 6 Colorful Accent 2" w:uiPriority="51"/>
-    <w:lsdException w:name="List Table 7 Colorful Accent 2" w:uiPriority="52"/>
-    <w:lsdException w:name="List Table 1 Light Accent 3" w:uiPriority="46"/>
-    <w:lsdException w:name="List Table 2 Accent 3" w:uiPriority="47"/>
-    <w:lsdException w:name="List Table 3 Accent 3" w:uiPriority="48"/>
-    <w:lsdException w:name="List Table 4 Accent 3" w:uiPriority="49"/>
-    <w:lsdException w:name="List Table 5 Dark Accent 3" w:uiPriority="50"/>
-    <w:lsdException w:name="List Table 6 Colorful Accent 3" w:uiPriority="51"/>
-    <w:lsdException w:name="List Table 7 Colorful Accent 3" w:uiPriority="52"/>
-    <w:lsdException w:name="List Table 1 Light Accent 4" w:uiPriority="46"/>
-    <w:lsdException w:name="List Table 2 Accent 4" w:uiPriority="47"/>
-    <w:lsdException w:name="List Table 3 Accent 4" w:uiPriority="48"/>
-    <w:lsdException w:name="List Table 4 Accent 4" w:uiPriority="49"/>
-    <w:lsdException w:name="List Table 5 Dark Accent 4" w:uiPriority="50"/>
-    <w:lsdException w:name="List Table 6 Colorful Accent 4" w:uiPriority="51"/>
-    <w:lsdException w:name="List Table 7 Colorful Accent 4" w:uiPriority="52"/>
-    <w:lsdException w:name="List Table 1 Light Accent 5" w:uiPriority="46"/>
-    <w:lsdException w:name="List Table 2 Accent 5" w:uiPriority="47"/>
-    <w:lsdException w:name="List Table 3 Accent 5" w:uiPriority="48"/>
-    <w:lsdException w:name="List Table 4 Accent 5" w:uiPriority="49"/>
-    <w:lsdException w:name="List Table 5 Dark Accent 5" w:uiPriority="50"/>
-    <w:lsdException w:name="List Table 6 Colorful Accent 5" w:uiPriority="51"/>
-    <w:lsdException w:name="List Table 7 Colorful Accent 5" w:uiPriority="52"/>
-    <w:lsdException w:name="List Table 1 Light Accent 6" w:uiPriority="46"/>
-    <w:lsdException w:name="List Table 2 Accent 6" w:uiPriority="47"/>
-    <w:lsdException w:name="List Table 3 Accent 6" w:uiPriority="48"/>
-    <w:lsdException w:name="List Table 4 Accent 6" w:uiPriority="49"/>
-    <w:lsdException w:name="List Table 5 Dark Accent 6" w:uiPriority="50"/>
-    <w:lsdException w:name="List Table 6 Colorful Accent 6" w:uiPriority="51"/>
-    <w:lsdException w:name="List Table 7 Colorful Accent 6" w:uiPriority="52"/>
-  </w:latentStyles>
-  <w:style w:type="paragraph" w:default="1" w:styleId="Normal">
-    <w:name w:val="Normal"/>
-    <w:qFormat/>
-  </w:style>
-  <w:style w:type="character" w:default="1" w:styleId="DefaultParagraphFont">
-    <w:name w:val="Default Paragraph Font"/>
-    <w:uiPriority w:val="1"/>
-    <w:semiHidden/>
-    <w:unhideWhenUsed/>
-  </w:style>
-  <w:style w:type="table" w:default="1" w:styleId="TableNormal">
-    <w:name w:val="Normal Table"/>
-    <w:uiPriority w:val="99"/>
-    <w:semiHidden/>
-    <w:unhideWhenUsed/>
-    <w:tblPr>
-      <w:tblInd w:w="0" w:type="dxa"/>
-      <w:tblCellMar>
-        <w:top w:w="0" w:type="dxa"/>
-        <w:left w:w="108" w:type="dxa"/>
-        <w:bottom w:w="0" w:type="dxa"/>
-        <w:right w:w="108" w:type="dxa"/>
-      </w:tblCellMar>
-    </w:tblPr>
-  </w:style>
-  <w:style w:type="numbering" w:default="1" w:styleId="NoList">
-    <w:name w:val="No List"/>
-    <w:uiPriority w:val="99"/>
-    <w:semiHidden/>
-    <w:unhideWhenUsed/>
-  </w:style>
-  <w:style w:type="paragraph" w:customStyle="1" w:styleId="93DE3377D4F4214099C58EA7F25DABD0">
-    <w:name w:val="93DE3377D4F4214099C58EA7F25DABD0"/>
-  </w:style>
-  <w:style w:type="paragraph" w:styleId="ListNumber">
-    <w:name w:val="List Number"/>
-    <w:basedOn w:val="Normal"/>
-    <w:uiPriority w:val="10"/>
-    <w:unhideWhenUsed/>
-    <w:qFormat/>
-    <w:pPr>
-      <w:numPr>
-        <w:numId w:val="1"/>
-      </w:numPr>
-      <w:spacing w:after="120" w:line="288" w:lineRule="auto"/>
-    </w:pPr>
-    <w:rPr>
-      <w:rFonts w:eastAsiaTheme="minorHAnsi"/>
-      <w:color w:val="595959" w:themeColor="text1" w:themeTint="A6"/>
-      <w:sz w:val="28"/>
-      <w:szCs w:val="28"/>
-      <w:lang w:eastAsia="ja-JP"/>
-    </w:rPr>
-  </w:style>
-  <w:style w:type="paragraph" w:customStyle="1" w:styleId="7A51228963F17D41A6C1C6C571608B39">
-    <w:name w:val="7A51228963F17D41A6C1C6C571608B39"/>
-  </w:style>
-</w:styles>
-</file>
-
-<file path=word/glossary/webSettings.xml><?xml version="1.0" encoding="utf-8"?>
-<w:webSettings xmlns:mc="http://schemas.openxmlformats.org/markup-compatibility/2006" xmlns:r="http://schemas.openxmlformats.org/officeDocument/2006/relationships" xmlns:w="http://schemas.openxmlformats.org/wordprocessingml/2006/main" xmlns:w14="http://schemas.microsoft.com/office/word/2010/wordml" xmlns:w15="http://schemas.microsoft.com/office/word/2012/wordml" mc:Ignorable="w14 w15">
-  <w:allowPNG/>
-  <w:doNotSaveAsSingleFile/>
-  <w:pixelsPerInch w:val="96"/>
-</w:webSettings>
-</file>
-
 <file path=word/theme/theme1.xml><?xml version="1.0" encoding="utf-8"?>
 <a:theme xmlns:a="http://schemas.openxmlformats.org/drawingml/2006/main" name="Office Theme">
   <a:themeElements>

</xml_diff>